<commit_message>
Changed parts of report, started visio diagrams
Making visio diagrams so that the diagrams in the report look more professional
</commit_message>
<xml_diff>
--- a/Report_Group_17.docx
+++ b/Report_Group_17.docx
@@ -1318,9 +1318,7 @@
         </w:rPr>
         <w:t>Finally, the Accel Monitor uses the accelerator binary input to calculate if the car’s accelerator pedal is being pushed or not.</w:t>
       </w:r>
-      <w:bookmarkStart w:id="6" w:name="_GoBack"/>
       <w:bookmarkEnd w:id="5"/>
-      <w:bookmarkEnd w:id="6"/>
     </w:p>
     <w:p>
       <w:pPr>
@@ -1383,6 +1381,36 @@
         </w:rPr>
         <w:t>functional model and Finite State Machines.</w:t>
       </w:r>
+      <w:r>
+        <w:rPr>
+          <w:sz w:val="20"/>
+        </w:rPr>
+        <w:t xml:space="preserve"> Once the individual modules had been created and finalized, they needed to be integrated with one-another. The integration was the most difficult part, as it would create the final product for this assignment. Once the integration was complete the system would then need to be verified to ensure it met all the provided specifications in the brief. </w:t>
+      </w:r>
+    </w:p>
+    <w:p>
+      <w:pPr>
+        <w:pStyle w:val="BodyTextKeep"/>
+        <w:keepNext w:val="0"/>
+        <w:widowControl w:val="0"/>
+        <w:rPr>
+          <w:sz w:val="20"/>
+        </w:rPr>
+      </w:pPr>
+      <w:r>
+        <w:rPr>
+          <w:sz w:val="20"/>
+        </w:rPr>
+        <w:t xml:space="preserve">In the end our system was able to meet </w:t>
+      </w:r>
+      <w:r>
+        <w:rPr>
+          <w:sz w:val="20"/>
+        </w:rPr>
+        <w:t xml:space="preserve">all conditions that were provided to us through verifying it by using the vector in and out files provided by the assignment brief. </w:t>
+      </w:r>
+      <w:bookmarkStart w:id="6" w:name="_GoBack"/>
+      <w:bookmarkEnd w:id="6"/>
     </w:p>
     <w:p>
       <w:pPr>
@@ -1408,6 +1436,12 @@
           <w:sz w:val="20"/>
         </w:rPr>
         <w:t xml:space="preserve">In conclusion, </w:t>
+      </w:r>
+      <w:r>
+        <w:rPr>
+          <w:sz w:val="20"/>
+        </w:rPr>
+        <w:t xml:space="preserve">our created cruise control system </w:t>
       </w:r>
     </w:p>
     <w:p>
@@ -1460,7 +1494,7 @@
         <w:widowControl w:val="0"/>
       </w:pPr>
       <w:r>
-        <w:t xml:space="preserve">than one appendix to clarify the topic. </w:t>
+        <w:t xml:space="preserve"> </w:t>
       </w:r>
     </w:p>
     <w:sectPr>
@@ -3111,7 +3145,7 @@
 </file>
 
 <file path=customXml/itemProps1.xml><?xml version="1.0" encoding="utf-8"?>
-<ds:datastoreItem xmlns:ds="http://schemas.openxmlformats.org/officeDocument/2006/customXml" ds:itemID="{F487274A-53F5-48A0-8583-C19F23F6142A}">
+<ds:datastoreItem xmlns:ds="http://schemas.openxmlformats.org/officeDocument/2006/customXml" ds:itemID="{E937A257-0ECE-459C-A295-99B265B3BE2B}">
   <ds:schemaRefs>
     <ds:schemaRef ds:uri="http://schemas.openxmlformats.org/officeDocument/2006/bibliography"/>
   </ds:schemaRefs>

</xml_diff>

<commit_message>
Finished Visio Diagrams; Added to report
So that the report looks more professional
</commit_message>
<xml_diff>
--- a/Report_Group_17.docx
+++ b/Report_Group_17.docx
@@ -9,6 +9,7 @@
           <w:ilvl w:val="0"/>
           <w:numId w:val="0"/>
         </w:numPr>
+        <w:ind w:firstLine="720"/>
         <w:jc w:val="center"/>
         <w:rPr>
           <w:b/>
@@ -314,9 +315,9 @@
         </w:rPr>
         <w:drawing>
           <wp:inline distT="0" distB="0" distL="0" distR="0">
-            <wp:extent cx="2887345" cy="1924050"/>
-            <wp:effectExtent l="0" t="0" r="8255" b="0"/>
-            <wp:docPr id="11" name="Picture 11"/>
+            <wp:extent cx="2887345" cy="2086610"/>
+            <wp:effectExtent l="0" t="0" r="8255" b="8890"/>
+            <wp:docPr id="1" name="Picture 1"/>
             <wp:cNvGraphicFramePr>
               <a:graphicFrameLocks xmlns:a="http://schemas.openxmlformats.org/drawingml/2006/main" noChangeAspect="1"/>
             </wp:cNvGraphicFramePr>
@@ -324,7 +325,7 @@
               <a:graphicData uri="http://schemas.openxmlformats.org/drawingml/2006/picture">
                 <pic:pic xmlns:pic="http://schemas.openxmlformats.org/drawingml/2006/picture">
                   <pic:nvPicPr>
-                    <pic:cNvPr id="11" name="Part1.png"/>
+                    <pic:cNvPr id="1" name="Phase1.PNG"/>
                     <pic:cNvPicPr/>
                   </pic:nvPicPr>
                   <pic:blipFill>
@@ -342,7 +343,7 @@
                   <pic:spPr>
                     <a:xfrm>
                       <a:off x="0" y="0"/>
-                      <a:ext cx="2887345" cy="1924050"/>
+                      <a:ext cx="2887345" cy="2086610"/>
                     </a:xfrm>
                     <a:prstGeom prst="rect">
                       <a:avLst/>
@@ -397,9 +398,9 @@
         </w:rPr>
         <w:drawing>
           <wp:inline distT="0" distB="0" distL="0" distR="0">
-            <wp:extent cx="2887345" cy="1190625"/>
-            <wp:effectExtent l="0" t="0" r="8255" b="9525"/>
-            <wp:docPr id="12" name="Picture 12"/>
+            <wp:extent cx="2887345" cy="1386840"/>
+            <wp:effectExtent l="0" t="0" r="8255" b="3810"/>
+            <wp:docPr id="2" name="Picture 2"/>
             <wp:cNvGraphicFramePr>
               <a:graphicFrameLocks xmlns:a="http://schemas.openxmlformats.org/drawingml/2006/main" noChangeAspect="1"/>
             </wp:cNvGraphicFramePr>
@@ -407,7 +408,7 @@
               <a:graphicData uri="http://schemas.openxmlformats.org/drawingml/2006/picture">
                 <pic:pic xmlns:pic="http://schemas.openxmlformats.org/drawingml/2006/picture">
                   <pic:nvPicPr>
-                    <pic:cNvPr id="12" name="Part 2.png"/>
+                    <pic:cNvPr id="2" name="Phase2.PNG"/>
                     <pic:cNvPicPr/>
                   </pic:nvPicPr>
                   <pic:blipFill>
@@ -425,7 +426,7 @@
                   <pic:spPr>
                     <a:xfrm>
                       <a:off x="0" y="0"/>
-                      <a:ext cx="2887345" cy="1190625"/>
+                      <a:ext cx="2887345" cy="1386840"/>
                     </a:xfrm>
                     <a:prstGeom prst="rect">
                       <a:avLst/>
@@ -519,9 +520,9 @@
         </w:rPr>
         <w:drawing>
           <wp:inline distT="0" distB="0" distL="0" distR="0">
-            <wp:extent cx="2887345" cy="1129665"/>
+            <wp:extent cx="2887345" cy="1317625"/>
             <wp:effectExtent l="0" t="0" r="8255" b="0"/>
-            <wp:docPr id="13" name="Picture 13"/>
+            <wp:docPr id="3" name="Picture 3"/>
             <wp:cNvGraphicFramePr>
               <a:graphicFrameLocks xmlns:a="http://schemas.openxmlformats.org/drawingml/2006/main" noChangeAspect="1"/>
             </wp:cNvGraphicFramePr>
@@ -529,7 +530,7 @@
               <a:graphicData uri="http://schemas.openxmlformats.org/drawingml/2006/picture">
                 <pic:pic xmlns:pic="http://schemas.openxmlformats.org/drawingml/2006/picture">
                   <pic:nvPicPr>
-                    <pic:cNvPr id="13" name="Part 3.png"/>
+                    <pic:cNvPr id="3" name="Phase3.PNG"/>
                     <pic:cNvPicPr/>
                   </pic:nvPicPr>
                   <pic:blipFill>
@@ -547,7 +548,7 @@
                   <pic:spPr>
                     <a:xfrm>
                       <a:off x="0" y="0"/>
-                      <a:ext cx="2887345" cy="1129665"/>
+                      <a:ext cx="2887345" cy="1317625"/>
                     </a:xfrm>
                     <a:prstGeom prst="rect">
                       <a:avLst/>
@@ -602,9 +603,9 @@
         </w:rPr>
         <w:drawing>
           <wp:inline distT="0" distB="0" distL="0" distR="0">
-            <wp:extent cx="2887345" cy="1880235"/>
-            <wp:effectExtent l="0" t="0" r="8255" b="5715"/>
-            <wp:docPr id="14" name="Picture 14"/>
+            <wp:extent cx="2887345" cy="1950720"/>
+            <wp:effectExtent l="0" t="0" r="8255" b="0"/>
+            <wp:docPr id="4" name="Picture 4"/>
             <wp:cNvGraphicFramePr>
               <a:graphicFrameLocks xmlns:a="http://schemas.openxmlformats.org/drawingml/2006/main" noChangeAspect="1"/>
             </wp:cNvGraphicFramePr>
@@ -612,7 +613,7 @@
               <a:graphicData uri="http://schemas.openxmlformats.org/drawingml/2006/picture">
                 <pic:pic xmlns:pic="http://schemas.openxmlformats.org/drawingml/2006/picture">
                   <pic:nvPicPr>
-                    <pic:cNvPr id="14" name="PART 4.png"/>
+                    <pic:cNvPr id="4" name="Phase4.PNG"/>
                     <pic:cNvPicPr/>
                   </pic:nvPicPr>
                   <pic:blipFill>
@@ -630,7 +631,7 @@
                   <pic:spPr>
                     <a:xfrm>
                       <a:off x="0" y="0"/>
-                      <a:ext cx="2887345" cy="1880235"/>
+                      <a:ext cx="2887345" cy="1950720"/>
                     </a:xfrm>
                     <a:prstGeom prst="rect">
                       <a:avLst/>
@@ -673,9 +674,9 @@
         </w:rPr>
         <w:drawing>
           <wp:inline distT="0" distB="0" distL="0" distR="0">
-            <wp:extent cx="2887345" cy="3232150"/>
-            <wp:effectExtent l="0" t="0" r="8255" b="6350"/>
-            <wp:docPr id="16" name="Picture 16"/>
+            <wp:extent cx="2887345" cy="1902460"/>
+            <wp:effectExtent l="0" t="0" r="8255" b="2540"/>
+            <wp:docPr id="6" name="Picture 6"/>
             <wp:cNvGraphicFramePr>
               <a:graphicFrameLocks xmlns:a="http://schemas.openxmlformats.org/drawingml/2006/main" noChangeAspect="1"/>
             </wp:cNvGraphicFramePr>
@@ -683,7 +684,7 @@
               <a:graphicData uri="http://schemas.openxmlformats.org/drawingml/2006/picture">
                 <pic:pic xmlns:pic="http://schemas.openxmlformats.org/drawingml/2006/picture">
                   <pic:nvPicPr>
-                    <pic:cNvPr id="16" name="CruiseState FSM.png"/>
+                    <pic:cNvPr id="6" name="CruiseStateResolverFSM.PNG"/>
                     <pic:cNvPicPr/>
                   </pic:nvPicPr>
                   <pic:blipFill>
@@ -701,7 +702,7 @@
                   <pic:spPr>
                     <a:xfrm>
                       <a:off x="0" y="0"/>
-                      <a:ext cx="2887345" cy="3232150"/>
+                      <a:ext cx="2887345" cy="1902460"/>
                     </a:xfrm>
                     <a:prstGeom prst="rect">
                       <a:avLst/>
@@ -735,40 +736,40 @@
         <w:rPr>
           <w:sz w:val="20"/>
         </w:rPr>
+        <w:t>The Cruise State</w:t>
+      </w:r>
+      <w:r>
+        <w:rPr>
+          <w:sz w:val="20"/>
+        </w:rPr>
+        <w:t xml:space="preserve"> Resolver</w:t>
+      </w:r>
+      <w:r>
+        <w:rPr>
+          <w:sz w:val="20"/>
+        </w:rPr>
+        <w:t xml:space="preserve"> is one of the most complex modules in the system, and decides what state the cruise controller is currently in. It takes multiple inputs ranging from the current car speeds to binary inputs like OFF or ON and returns the current state the car should be in.</w:t>
+      </w:r>
+    </w:p>
+    <w:p>
+      <w:pPr>
+        <w:pStyle w:val="BodyTextKeep"/>
+        <w:ind w:right="0"/>
+        <w:rPr>
+          <w:sz w:val="20"/>
+        </w:rPr>
+      </w:pPr>
+      <w:r>
+        <w:rPr>
+          <w:noProof/>
+          <w:sz w:val="20"/>
+        </w:rPr>
         <w:lastRenderedPageBreak/>
-        <w:t>The Cruise State</w:t>
-      </w:r>
-      <w:r>
-        <w:rPr>
-          <w:sz w:val="20"/>
-        </w:rPr>
-        <w:t xml:space="preserve"> Resolver</w:t>
-      </w:r>
-      <w:r>
-        <w:rPr>
-          <w:sz w:val="20"/>
-        </w:rPr>
-        <w:t xml:space="preserve"> is one of the most complex modules in the system, and decides what state the cruise controller is currently in. It takes multiple inputs ranging from the current car speeds to binary inputs like OFF or ON and returns the current state the car should be in.</w:t>
-      </w:r>
-    </w:p>
-    <w:p>
-      <w:pPr>
-        <w:pStyle w:val="BodyTextKeep"/>
-        <w:ind w:right="0"/>
-        <w:rPr>
-          <w:sz w:val="20"/>
-        </w:rPr>
-      </w:pPr>
-      <w:r>
-        <w:rPr>
-          <w:noProof/>
-          <w:sz w:val="20"/>
-        </w:rPr>
         <w:drawing>
           <wp:inline distT="0" distB="0" distL="0" distR="0">
-            <wp:extent cx="2887345" cy="2493010"/>
-            <wp:effectExtent l="0" t="0" r="8255" b="2540"/>
-            <wp:docPr id="19" name="Picture 19"/>
+            <wp:extent cx="2887345" cy="2447290"/>
+            <wp:effectExtent l="0" t="0" r="8255" b="0"/>
+            <wp:docPr id="5" name="Picture 5"/>
             <wp:cNvGraphicFramePr>
               <a:graphicFrameLocks xmlns:a="http://schemas.openxmlformats.org/drawingml/2006/main" noChangeAspect="1"/>
             </wp:cNvGraphicFramePr>
@@ -776,7 +777,7 @@
               <a:graphicData uri="http://schemas.openxmlformats.org/drawingml/2006/picture">
                 <pic:pic xmlns:pic="http://schemas.openxmlformats.org/drawingml/2006/picture">
                   <pic:nvPicPr>
-                    <pic:cNvPr id="19" name="CruiseSpeed Setter FSM.png"/>
+                    <pic:cNvPr id="5" name="CruiseSpeedSetterFSM.PNG"/>
                     <pic:cNvPicPr/>
                   </pic:nvPicPr>
                   <pic:blipFill>
@@ -794,7 +795,7 @@
                   <pic:spPr>
                     <a:xfrm>
                       <a:off x="0" y="0"/>
-                      <a:ext cx="2887345" cy="2493010"/>
+                      <a:ext cx="2887345" cy="2447290"/>
                     </a:xfrm>
                     <a:prstGeom prst="rect">
                       <a:avLst/>
@@ -929,9 +930,9 @@
         </w:rPr>
         <w:drawing>
           <wp:inline distT="0" distB="0" distL="0" distR="0">
-            <wp:extent cx="2887345" cy="2045335"/>
-            <wp:effectExtent l="0" t="0" r="8255" b="0"/>
-            <wp:docPr id="22" name="Picture 22"/>
+            <wp:extent cx="2887345" cy="2390775"/>
+            <wp:effectExtent l="0" t="0" r="8255" b="9525"/>
+            <wp:docPr id="10" name="Picture 10"/>
             <wp:cNvGraphicFramePr>
               <a:graphicFrameLocks xmlns:a="http://schemas.openxmlformats.org/drawingml/2006/main" noChangeAspect="1"/>
             </wp:cNvGraphicFramePr>
@@ -939,11 +940,11 @@
               <a:graphicData uri="http://schemas.openxmlformats.org/drawingml/2006/picture">
                 <pic:pic xmlns:pic="http://schemas.openxmlformats.org/drawingml/2006/picture">
                   <pic:nvPicPr>
-                    <pic:cNvPr id="22" name="Throttle Controller FSM.png"/>
+                    <pic:cNvPr id="10" name="ThrottleControllerFSM.PNG"/>
                     <pic:cNvPicPr/>
                   </pic:nvPicPr>
                   <pic:blipFill>
-                    <a:blip r:embed="rId16" cstate="print">
+                    <a:blip r:embed="rId16">
                       <a:extLst>
                         <a:ext uri="{28A0092B-C50C-407E-A947-70E740481C1C}">
                           <a14:useLocalDpi xmlns:a14="http://schemas.microsoft.com/office/drawing/2010/main" val="0"/>
@@ -957,7 +958,7 @@
                   <pic:spPr>
                     <a:xfrm>
                       <a:off x="0" y="0"/>
-                      <a:ext cx="2887345" cy="2045335"/>
+                      <a:ext cx="2887345" cy="2390775"/>
                     </a:xfrm>
                     <a:prstGeom prst="rect">
                       <a:avLst/>
@@ -1033,7 +1034,13 @@
         <w:rPr>
           <w:sz w:val="20"/>
         </w:rPr>
-        <w:t>The Finite State Machines for each of the monitors are much simpler than the other Finite State Machines as they mainly focus on one input and act accordingly as opposed to the other modules which are inputted multiple signals and sometimes output a considerable number of signals.</w:t>
+        <w:t xml:space="preserve">The Finite State Machines for each of the monitors are much simpler than the other Finite State Machines as they mainly focus on one input and act accordingly as </w:t>
+      </w:r>
+      <w:r>
+        <w:rPr>
+          <w:sz w:val="20"/>
+        </w:rPr>
+        <w:t>opposed to the other modules which are inputted multiple signals and sometimes output a considerable number of signals.</w:t>
       </w:r>
     </w:p>
     <w:p>
@@ -1051,9 +1058,9 @@
         </w:rPr>
         <w:drawing>
           <wp:inline distT="0" distB="0" distL="0" distR="0">
-            <wp:extent cx="2887345" cy="2275205"/>
-            <wp:effectExtent l="0" t="0" r="8255" b="0"/>
-            <wp:docPr id="26" name="Picture 26"/>
+            <wp:extent cx="2887345" cy="1936115"/>
+            <wp:effectExtent l="0" t="0" r="8255" b="6985"/>
+            <wp:docPr id="7" name="Picture 7"/>
             <wp:cNvGraphicFramePr>
               <a:graphicFrameLocks xmlns:a="http://schemas.openxmlformats.org/drawingml/2006/main" noChangeAspect="1"/>
             </wp:cNvGraphicFramePr>
@@ -1061,7 +1068,7 @@
               <a:graphicData uri="http://schemas.openxmlformats.org/drawingml/2006/picture">
                 <pic:pic xmlns:pic="http://schemas.openxmlformats.org/drawingml/2006/picture">
                   <pic:nvPicPr>
-                    <pic:cNvPr id="26" name="SpeedMonitorFSM.png"/>
+                    <pic:cNvPr id="7" name="SpeedExceedFSM.PNG"/>
                     <pic:cNvPicPr/>
                   </pic:nvPicPr>
                   <pic:blipFill>
@@ -1079,7 +1086,7 @@
                   <pic:spPr>
                     <a:xfrm>
                       <a:off x="0" y="0"/>
-                      <a:ext cx="2887345" cy="2275205"/>
+                      <a:ext cx="2887345" cy="1936115"/>
                     </a:xfrm>
                     <a:prstGeom prst="rect">
                       <a:avLst/>
@@ -1122,9 +1129,9 @@
         </w:rPr>
         <w:drawing>
           <wp:inline distT="0" distB="0" distL="0" distR="0">
-            <wp:extent cx="2887345" cy="3233420"/>
-            <wp:effectExtent l="0" t="0" r="8255" b="5080"/>
-            <wp:docPr id="27" name="Picture 27"/>
+            <wp:extent cx="2887345" cy="3908425"/>
+            <wp:effectExtent l="0" t="0" r="8255" b="0"/>
+            <wp:docPr id="8" name="Picture 8"/>
             <wp:cNvGraphicFramePr>
               <a:graphicFrameLocks xmlns:a="http://schemas.openxmlformats.org/drawingml/2006/main" noChangeAspect="1"/>
             </wp:cNvGraphicFramePr>
@@ -1132,11 +1139,11 @@
               <a:graphicData uri="http://schemas.openxmlformats.org/drawingml/2006/picture">
                 <pic:pic xmlns:pic="http://schemas.openxmlformats.org/drawingml/2006/picture">
                   <pic:nvPicPr>
-                    <pic:cNvPr id="27" name="Brake Monitor FSM.png"/>
+                    <pic:cNvPr id="8" name="BrakePressedFSM.PNG"/>
                     <pic:cNvPicPr/>
                   </pic:nvPicPr>
                   <pic:blipFill>
-                    <a:blip r:embed="rId18" cstate="print">
+                    <a:blip r:embed="rId18">
                       <a:extLst>
                         <a:ext uri="{28A0092B-C50C-407E-A947-70E740481C1C}">
                           <a14:useLocalDpi xmlns:a14="http://schemas.microsoft.com/office/drawing/2010/main" val="0"/>
@@ -1150,7 +1157,7 @@
                   <pic:spPr>
                     <a:xfrm>
                       <a:off x="0" y="0"/>
-                      <a:ext cx="2887345" cy="3233420"/>
+                      <a:ext cx="2887345" cy="3908425"/>
                     </a:xfrm>
                     <a:prstGeom prst="rect">
                       <a:avLst/>
@@ -1222,6 +1229,8 @@
           <w:sz w:val="20"/>
         </w:rPr>
       </w:pPr>
+      <w:bookmarkStart w:id="6" w:name="_GoBack"/>
+      <w:bookmarkEnd w:id="6"/>
     </w:p>
     <w:p>
       <w:pPr>
@@ -1266,9 +1275,9 @@
         <w:lastRenderedPageBreak/>
         <w:drawing>
           <wp:inline distT="0" distB="0" distL="0" distR="0">
-            <wp:extent cx="2887345" cy="2818765"/>
-            <wp:effectExtent l="0" t="0" r="8255" b="635"/>
-            <wp:docPr id="28" name="Picture 28"/>
+            <wp:extent cx="2887345" cy="4018280"/>
+            <wp:effectExtent l="0" t="0" r="8255" b="1270"/>
+            <wp:docPr id="9" name="Picture 9"/>
             <wp:cNvGraphicFramePr>
               <a:graphicFrameLocks xmlns:a="http://schemas.openxmlformats.org/drawingml/2006/main" noChangeAspect="1"/>
             </wp:cNvGraphicFramePr>
@@ -1276,11 +1285,11 @@
               <a:graphicData uri="http://schemas.openxmlformats.org/drawingml/2006/picture">
                 <pic:pic xmlns:pic="http://schemas.openxmlformats.org/drawingml/2006/picture">
                   <pic:nvPicPr>
-                    <pic:cNvPr id="28" name="Accel Monitor FSM.png"/>
+                    <pic:cNvPr id="9" name="AccelPressedFSM.PNG"/>
                     <pic:cNvPicPr/>
                   </pic:nvPicPr>
                   <pic:blipFill>
-                    <a:blip r:embed="rId19" cstate="print">
+                    <a:blip r:embed="rId19">
                       <a:extLst>
                         <a:ext uri="{28A0092B-C50C-407E-A947-70E740481C1C}">
                           <a14:useLocalDpi xmlns:a14="http://schemas.microsoft.com/office/drawing/2010/main" val="0"/>
@@ -1294,7 +1303,7 @@
                   <pic:spPr>
                     <a:xfrm>
                       <a:off x="0" y="0"/>
-                      <a:ext cx="2887345" cy="2818765"/>
+                      <a:ext cx="2887345" cy="4018280"/>
                     </a:xfrm>
                     <a:prstGeom prst="rect">
                       <a:avLst/>
@@ -1407,10 +1416,14 @@
         <w:rPr>
           <w:sz w:val="20"/>
         </w:rPr>
-        <w:t xml:space="preserve">all conditions that were provided to us through verifying it by using the vector in and out files provided by the assignment brief. </w:t>
-      </w:r>
-      <w:bookmarkStart w:id="6" w:name="_GoBack"/>
-      <w:bookmarkEnd w:id="6"/>
+        <w:t xml:space="preserve">all conditions </w:t>
+      </w:r>
+      <w:r>
+        <w:rPr>
+          <w:sz w:val="20"/>
+        </w:rPr>
+        <w:t xml:space="preserve">that were provided to us through verifying it by using the vector in and out files provided by the assignment brief. </w:t>
+      </w:r>
     </w:p>
     <w:p>
       <w:pPr>
@@ -3145,7 +3158,7 @@
 </file>
 
 <file path=customXml/itemProps1.xml><?xml version="1.0" encoding="utf-8"?>
-<ds:datastoreItem xmlns:ds="http://schemas.openxmlformats.org/officeDocument/2006/customXml" ds:itemID="{E937A257-0ECE-459C-A295-99B265B3BE2B}">
+<ds:datastoreItem xmlns:ds="http://schemas.openxmlformats.org/officeDocument/2006/customXml" ds:itemID="{76941C26-282B-4913-96E3-F8898A4F796A}">
   <ds:schemaRefs>
     <ds:schemaRef ds:uri="http://schemas.openxmlformats.org/officeDocument/2006/bibliography"/>
   </ds:schemaRefs>

</xml_diff>

<commit_message>
Updated diagrams / report
</commit_message>
<xml_diff>
--- a/Report_Group_17.docx
+++ b/Report_Group_17.docx
@@ -1229,8 +1229,6 @@
           <w:sz w:val="20"/>
         </w:rPr>
       </w:pPr>
-      <w:bookmarkStart w:id="6" w:name="_GoBack"/>
-      <w:bookmarkEnd w:id="6"/>
     </w:p>
     <w:p>
       <w:pPr>
@@ -1432,7 +1430,7 @@
         <w:widowControl w:val="0"/>
       </w:pPr>
       <w:r>
-        <w:t>Conclusions</w:t>
+        <w:t>Validation</w:t>
       </w:r>
     </w:p>
     <w:p>
@@ -1448,13 +1446,103 @@
         <w:rPr>
           <w:sz w:val="20"/>
         </w:rPr>
-        <w:t xml:space="preserve">In conclusion, </w:t>
-      </w:r>
-      <w:r>
-        <w:rPr>
-          <w:sz w:val="20"/>
-        </w:rPr>
-        <w:t xml:space="preserve">our created cruise control system </w:t>
+        <w:t>Once we had int</w:t>
+      </w:r>
+      <w:r>
+        <w:rPr>
+          <w:sz w:val="20"/>
+        </w:rPr>
+        <w:t xml:space="preserve">egrated and implemented our system it was time to test and ensure that it worked. We were provided with input and output vectors with the assignment that were meant to be used in order to test our system and ensure that is passed all the specifications that were presented to us. The testing </w:t>
+      </w:r>
+      <w:r>
+        <w:rPr>
+          <w:sz w:val="20"/>
+        </w:rPr>
+        <w:t xml:space="preserve">was </w:t>
+      </w:r>
+      <w:r>
+        <w:rPr>
+          <w:sz w:val="20"/>
+        </w:rPr>
+        <w:t xml:space="preserve">originally meant to be run using the “Recording” feature in the Esterel simulator but it seems to be that the vector files that </w:t>
+      </w:r>
+      <w:r>
+        <w:rPr>
+          <w:sz w:val="20"/>
+        </w:rPr>
+        <w:t>were</w:t>
+      </w:r>
+      <w:r>
+        <w:rPr>
+          <w:sz w:val="20"/>
+        </w:rPr>
+        <w:t xml:space="preserve"> meant to be input</w:t>
+      </w:r>
+      <w:r>
+        <w:rPr>
+          <w:sz w:val="20"/>
+        </w:rPr>
+        <w:t>ted</w:t>
+      </w:r>
+      <w:r>
+        <w:rPr>
+          <w:sz w:val="20"/>
+        </w:rPr>
+        <w:t xml:space="preserve"> in</w:t>
+      </w:r>
+      <w:r>
+        <w:rPr>
+          <w:sz w:val="20"/>
+        </w:rPr>
+        <w:t>to</w:t>
+      </w:r>
+      <w:r>
+        <w:rPr>
+          <w:sz w:val="20"/>
+        </w:rPr>
+        <w:t xml:space="preserve"> the</w:t>
+      </w:r>
+      <w:r>
+        <w:rPr>
+          <w:sz w:val="20"/>
+        </w:rPr>
+        <w:t xml:space="preserve"> simulator we</w:t>
+      </w:r>
+      <w:r>
+        <w:rPr>
+          <w:sz w:val="20"/>
+        </w:rPr>
+        <w:t>re unable to be inserted into the recorder</w:t>
+      </w:r>
+      <w:r>
+        <w:rPr>
+          <w:sz w:val="20"/>
+        </w:rPr>
+        <w:t xml:space="preserve"> for an unknown reason</w:t>
+      </w:r>
+      <w:r>
+        <w:rPr>
+          <w:sz w:val="20"/>
+        </w:rPr>
+        <w:t xml:space="preserve">. Because of this, instead of automatically testing our system we had to manually test all the scenarios that were provided in the input vector file along with some other scenarios that the input file may have missed. </w:t>
+      </w:r>
+      <w:r>
+        <w:rPr>
+          <w:sz w:val="20"/>
+        </w:rPr>
+        <w:t xml:space="preserve">Once we </w:t>
+      </w:r>
+      <w:r>
+        <w:rPr>
+          <w:sz w:val="20"/>
+        </w:rPr>
+        <w:t>tested the</w:t>
+      </w:r>
+      <w:r>
+        <w:rPr>
+          <w:sz w:val="20"/>
+        </w:rPr>
+        <w:t xml:space="preserve"> scenarios and made sure that they were correct we knew that our implementation of the cruise control system was up to standard.</w:t>
       </w:r>
     </w:p>
     <w:p>
@@ -1484,10 +1572,28 @@
         <w:widowControl w:val="0"/>
       </w:pPr>
       <w:r>
-        <w:t>References</w:t>
-      </w:r>
-    </w:p>
-    <w:p/>
+        <w:t>Conclusions</w:t>
+      </w:r>
+    </w:p>
+    <w:p>
+      <w:r>
+        <w:t>In conclusion, our created cruise control system</w:t>
+      </w:r>
+      <w:r>
+        <w:t xml:space="preserve"> was able to meet the requirements that were set upon us at the start of this assignment. We have been able to successfully create a system that runs on Esterel, which is able to </w:t>
+      </w:r>
+      <w:r>
+        <w:t>take certain inputs</w:t>
+      </w:r>
+      <w:r>
+        <w:t>, and depending on those inputs, manage a cruise control system designed to keep a car at a set speed, with additional features such as going on standby and disabling itself when certain inputs are signa</w:t>
+      </w:r>
+      <w:bookmarkStart w:id="6" w:name="_GoBack"/>
+      <w:bookmarkEnd w:id="6"/>
+      <w:r>
+        <w:t>led (Accelerator, Brake etc.)</w:t>
+      </w:r>
+    </w:p>
     <w:p>
       <w:pPr>
         <w:pStyle w:val="Heading1"/>
@@ -3158,7 +3264,7 @@
 </file>
 
 <file path=customXml/itemProps1.xml><?xml version="1.0" encoding="utf-8"?>
-<ds:datastoreItem xmlns:ds="http://schemas.openxmlformats.org/officeDocument/2006/customXml" ds:itemID="{76941C26-282B-4913-96E3-F8898A4F796A}">
+<ds:datastoreItem xmlns:ds="http://schemas.openxmlformats.org/officeDocument/2006/customXml" ds:itemID="{344518BF-6A61-48CD-BE66-9FBFD906BD32}">
   <ds:schemaRefs>
     <ds:schemaRef ds:uri="http://schemas.openxmlformats.org/officeDocument/2006/bibliography"/>
   </ds:schemaRefs>

</xml_diff>

<commit_message>
Updated report / Diagrams
Added specifications for report and updated visio diagrams
</commit_message>
<xml_diff>
--- a/Report_Group_17.docx
+++ b/Report_Group_17.docx
@@ -158,7 +158,21 @@
           <w:b w:val="0"/>
           <w:sz w:val="20"/>
         </w:rPr>
-        <w:t>en it comes to the creation of embedded software, there is multiple ways to approach the design process. One such process is the model-based approach. The model based approach involves the development of functional specification models which are then implemented using a synchronous language. For this assignment we will be using the synchronous language Esterel and will be designing a functional cruise control model which will then be implemented through the use of Esterel.</w:t>
+        <w:t xml:space="preserve">en it comes to the creation of embedded software, there is multiple ways to approach the design process. One such process is the model-based approach. The model based approach involves the development of functional specification models which are then implemented using a synchronous language. For this assignment we will be using the synchronous language Esterel and will be designing a functional cruise control model which will then be implemented </w:t>
+      </w:r>
+      <w:r>
+        <w:rPr>
+          <w:b w:val="0"/>
+          <w:sz w:val="20"/>
+        </w:rPr>
+        <w:t>using</w:t>
+      </w:r>
+      <w:r>
+        <w:rPr>
+          <w:b w:val="0"/>
+          <w:sz w:val="20"/>
+        </w:rPr>
+        <w:t xml:space="preserve"> Esterel.</w:t>
       </w:r>
     </w:p>
     <w:p>
@@ -168,7 +182,6 @@
       <w:bookmarkStart w:id="2" w:name="_Hlk515470289"/>
       <w:bookmarkEnd w:id="1"/>
       <w:r>
-        <w:lastRenderedPageBreak/>
         <w:t>Introduction</w:t>
       </w:r>
     </w:p>
@@ -186,7 +199,21 @@
         <w:rPr>
           <w:sz w:val="20"/>
         </w:rPr>
-        <w:t>In Computer Systems 723 we have been tasked with the creation of a cruise control system in order to gain hands-on experience in designing embedded software using a model-based approach.</w:t>
+        <w:t xml:space="preserve">In Computer Systems 723 we have been tasked with the creation of a cruise control system </w:t>
+      </w:r>
+      <w:r>
+        <w:rPr>
+          <w:sz w:val="20"/>
+        </w:rPr>
+        <w:t>to</w:t>
+      </w:r>
+      <w:bookmarkStart w:id="4" w:name="_GoBack"/>
+      <w:bookmarkEnd w:id="4"/>
+      <w:r>
+        <w:rPr>
+          <w:sz w:val="20"/>
+        </w:rPr>
+        <w:t xml:space="preserve"> gain hands-on experience in designing embedded software using a model-based approach.</w:t>
       </w:r>
       <w:r>
         <w:rPr>
@@ -200,14 +227,377 @@
         </w:rPr>
         <w:t>, which adheres to all the given specifications.</w:t>
       </w:r>
+      <w:r>
+        <w:rPr>
+          <w:sz w:val="20"/>
+        </w:rPr>
+        <w:t xml:space="preserve"> </w:t>
+      </w:r>
     </w:p>
     <w:p>
       <w:pPr>
         <w:pStyle w:val="Heading1"/>
       </w:pPr>
-      <w:bookmarkStart w:id="4" w:name="_Hlk515470299"/>
+      <w:bookmarkStart w:id="5" w:name="_Hlk515470299"/>
       <w:bookmarkEnd w:id="3"/>
       <w:r>
+        <w:t>Specifications</w:t>
+      </w:r>
+    </w:p>
+    <w:p>
+      <w:r>
+        <w:t>The Cruise control system will take</w:t>
+      </w:r>
+      <w:r>
+        <w:t xml:space="preserve"> the following inputs:</w:t>
+      </w:r>
+    </w:p>
+    <w:p>
+      <w:pPr>
+        <w:pStyle w:val="ListParagraph"/>
+        <w:numPr>
+          <w:ilvl w:val="0"/>
+          <w:numId w:val="7"/>
+        </w:numPr>
+      </w:pPr>
+      <w:r>
+        <w:t>ON (</w:t>
+      </w:r>
+      <w:r>
+        <w:t>B</w:t>
+      </w:r>
+      <w:r>
+        <w:t>inary)</w:t>
+      </w:r>
+    </w:p>
+    <w:p>
+      <w:pPr>
+        <w:pStyle w:val="ListParagraph"/>
+        <w:numPr>
+          <w:ilvl w:val="0"/>
+          <w:numId w:val="7"/>
+        </w:numPr>
+      </w:pPr>
+      <w:r>
+        <w:t xml:space="preserve">OFF </w:t>
+      </w:r>
+      <w:r>
+        <w:t>(</w:t>
+      </w:r>
+      <w:r>
+        <w:t>B</w:t>
+      </w:r>
+      <w:r>
+        <w:t>inary)</w:t>
+      </w:r>
+    </w:p>
+    <w:p>
+      <w:pPr>
+        <w:pStyle w:val="ListParagraph"/>
+        <w:numPr>
+          <w:ilvl w:val="0"/>
+          <w:numId w:val="7"/>
+        </w:numPr>
+      </w:pPr>
+      <w:r>
+        <w:t xml:space="preserve">Resume </w:t>
+      </w:r>
+      <w:r>
+        <w:t>(</w:t>
+      </w:r>
+      <w:r>
+        <w:t>B</w:t>
+      </w:r>
+      <w:r>
+        <w:t>inary)</w:t>
+      </w:r>
+    </w:p>
+    <w:p>
+      <w:pPr>
+        <w:pStyle w:val="ListParagraph"/>
+        <w:numPr>
+          <w:ilvl w:val="0"/>
+          <w:numId w:val="7"/>
+        </w:numPr>
+      </w:pPr>
+      <w:r>
+        <w:t xml:space="preserve">Set </w:t>
+      </w:r>
+      <w:r>
+        <w:t>(B</w:t>
+      </w:r>
+      <w:r>
+        <w:t>inary)</w:t>
+      </w:r>
+    </w:p>
+    <w:p>
+      <w:pPr>
+        <w:pStyle w:val="ListParagraph"/>
+        <w:numPr>
+          <w:ilvl w:val="0"/>
+          <w:numId w:val="7"/>
+        </w:numPr>
+      </w:pPr>
+      <w:r>
+        <w:t xml:space="preserve">QuickAccel </w:t>
+      </w:r>
+      <w:r>
+        <w:t>(</w:t>
+      </w:r>
+      <w:r>
+        <w:t>Bi</w:t>
+      </w:r>
+      <w:r>
+        <w:t>nary)</w:t>
+      </w:r>
+    </w:p>
+    <w:p>
+      <w:pPr>
+        <w:pStyle w:val="ListParagraph"/>
+        <w:numPr>
+          <w:ilvl w:val="0"/>
+          <w:numId w:val="7"/>
+        </w:numPr>
+      </w:pPr>
+      <w:r>
+        <w:t xml:space="preserve">QuickDecel </w:t>
+      </w:r>
+      <w:r>
+        <w:t>(</w:t>
+      </w:r>
+      <w:r>
+        <w:t>B</w:t>
+      </w:r>
+      <w:r>
+        <w:t>inary)</w:t>
+      </w:r>
+    </w:p>
+    <w:p>
+      <w:pPr>
+        <w:pStyle w:val="ListParagraph"/>
+        <w:numPr>
+          <w:ilvl w:val="0"/>
+          <w:numId w:val="7"/>
+        </w:numPr>
+      </w:pPr>
+      <w:r>
+        <w:t xml:space="preserve">Accel </w:t>
+      </w:r>
+      <w:r>
+        <w:t>(</w:t>
+      </w:r>
+      <w:r>
+        <w:t>F</w:t>
+      </w:r>
+      <w:r>
+        <w:t>loat</w:t>
+      </w:r>
+      <w:r>
+        <w:t>)</w:t>
+      </w:r>
+    </w:p>
+    <w:p>
+      <w:pPr>
+        <w:pStyle w:val="ListParagraph"/>
+        <w:numPr>
+          <w:ilvl w:val="0"/>
+          <w:numId w:val="7"/>
+        </w:numPr>
+      </w:pPr>
+      <w:r>
+        <w:t xml:space="preserve">Brake </w:t>
+      </w:r>
+      <w:r>
+        <w:t>(</w:t>
+      </w:r>
+      <w:r>
+        <w:t>F</w:t>
+      </w:r>
+      <w:r>
+        <w:t>loat</w:t>
+      </w:r>
+      <w:r>
+        <w:t>)</w:t>
+      </w:r>
+    </w:p>
+    <w:p>
+      <w:pPr>
+        <w:pStyle w:val="ListParagraph"/>
+        <w:numPr>
+          <w:ilvl w:val="0"/>
+          <w:numId w:val="7"/>
+        </w:numPr>
+      </w:pPr>
+      <w:r>
+        <w:t xml:space="preserve">Speed </w:t>
+      </w:r>
+      <w:r>
+        <w:t>(</w:t>
+      </w:r>
+      <w:r>
+        <w:t>F</w:t>
+      </w:r>
+      <w:r>
+        <w:t>loat</w:t>
+      </w:r>
+      <w:r>
+        <w:t>)</w:t>
+      </w:r>
+    </w:p>
+    <w:p>
+      <w:r>
+        <w:t>And produce the following outputs:</w:t>
+      </w:r>
+    </w:p>
+    <w:p>
+      <w:pPr>
+        <w:pStyle w:val="ListParagraph"/>
+        <w:numPr>
+          <w:ilvl w:val="0"/>
+          <w:numId w:val="7"/>
+        </w:numPr>
+      </w:pPr>
+      <w:r>
+        <w:t>CruiseSpeed (Float)</w:t>
+      </w:r>
+    </w:p>
+    <w:p>
+      <w:pPr>
+        <w:pStyle w:val="ListParagraph"/>
+        <w:numPr>
+          <w:ilvl w:val="0"/>
+          <w:numId w:val="7"/>
+        </w:numPr>
+      </w:pPr>
+      <w:r>
+        <w:t>ThrottleCMD (Float)</w:t>
+      </w:r>
+    </w:p>
+    <w:p>
+      <w:pPr>
+        <w:pStyle w:val="ListParagraph"/>
+        <w:numPr>
+          <w:ilvl w:val="0"/>
+          <w:numId w:val="7"/>
+        </w:numPr>
+      </w:pPr>
+      <w:r>
+        <w:t xml:space="preserve">CruiseState </w:t>
+      </w:r>
+      <w:r>
+        <w:t>(</w:t>
+      </w:r>
+      <w:r>
+        <w:t xml:space="preserve">Enum: </w:t>
+      </w:r>
+      <w:r>
+        <w:t>OFF, ON, STDBY, DISABLE)</w:t>
+      </w:r>
+    </w:p>
+    <w:p>
+      <w:r>
+        <w:br/>
+      </w:r>
+      <w:r>
+        <w:t xml:space="preserve">These inputs and outputs will allow the cruise control system to </w:t>
+      </w:r>
+      <w:r>
+        <w:t xml:space="preserve">effectively control the speed of the car within the speed of </w:t>
+      </w:r>
+      <w:r>
+        <w:t xml:space="preserve">30 and 150 kilometers per hour, controlling </w:t>
+      </w:r>
+      <w:r>
+        <w:t>the speed of the car with increments of 2.5 kilometers per hour.</w:t>
+      </w:r>
+      <w:r>
+        <w:t xml:space="preserve"> </w:t>
+      </w:r>
+    </w:p>
+    <w:p>
+      <w:r>
+        <w:t>Initially the cruise control system will be set to OFF when the car is first turned on, ignoring other inputs.</w:t>
+      </w:r>
+    </w:p>
+    <w:p>
+      <w:r>
+        <w:t>The system will now go ON when then ON input is sensed, or O</w:t>
+      </w:r>
+      <w:r>
+        <w:t>FF when the OFF input is sensed, if the system is currently ON.</w:t>
+      </w:r>
+    </w:p>
+    <w:p>
+      <w:r>
+        <w:t>While the system is ON and the car speed is within the limit with the accelerator not being pressed, the cruise control system will regulate the speed of the car.</w:t>
+      </w:r>
+    </w:p>
+    <w:p>
+      <w:r>
+        <w:t xml:space="preserve">When the accelerator is pressed or the speed of the car exceeds the limits, the system will go into the DISABLE state, and will thus be disabled. </w:t>
+      </w:r>
+    </w:p>
+    <w:p>
+      <w:r>
+        <w:t xml:space="preserve">The way to get out of the DISABLE state is by having the accelerator not being pressed and the speed of the car being within the limits. </w:t>
+      </w:r>
+    </w:p>
+    <w:p>
+      <w:r>
+        <w:t>If the brake is pressed then the control system will go into the STDBY state and wait to be re-enabled again through the Resume input, depending on if the accelerator is being pressed and the current speed of the car.</w:t>
+      </w:r>
+    </w:p>
+    <w:p>
+      <w:r>
+        <w:t>Additionally, the acceleration and brake pedals will never be pressed together.</w:t>
+      </w:r>
+    </w:p>
+    <w:p>
+      <w:r>
+        <w:t>When the state of the cruise control system is set to OFF, the accelerator pedal will dictate the speed of the car.</w:t>
+      </w:r>
+    </w:p>
+    <w:p>
+      <w:r>
+        <w:t>The cruise control system will regulate the speed of the car using a proportional and integral algorithm with factors Kp = 8.113 and Ki = 0.5</w:t>
+      </w:r>
+      <w:r>
+        <w:t xml:space="preserve"> while in the states ON, STDBY and DISABLE</w:t>
+      </w:r>
+      <w:r>
+        <w:t>.</w:t>
+      </w:r>
+      <w:r>
+        <w:t xml:space="preserve"> The integral part of the regulation will be reset when cruise control </w:t>
+      </w:r>
+      <w:r>
+        <w:t>goes on, and frozen when t</w:t>
+      </w:r>
+      <w:r>
+        <w:t>he throttle output is saturated.</w:t>
+      </w:r>
+      <w:r>
+        <w:t xml:space="preserve"> The throttle output (ThrottleCMD) will be saturated at ThrottleSatMax (45%) so that car acceleration is limited.</w:t>
+      </w:r>
+      <w:r>
+        <w:br/>
+        <w:t>The speed at which the car is regulated at will be set to the current speed of the car when the system is turned ON or at any time the Set input is signaled.</w:t>
+      </w:r>
+    </w:p>
+    <w:p>
+      <w:r>
+        <w:t>Activating the QuickAccel or QuickDecel inputs will increment or decrement the cruise speed by 2.5 kilometers per hour for each time pressed.</w:t>
+      </w:r>
+    </w:p>
+    <w:p/>
+    <w:p/>
+    <w:p/>
+    <w:p>
+      <w:pPr>
+        <w:pStyle w:val="Heading1"/>
+      </w:pPr>
+      <w:r>
+        <w:lastRenderedPageBreak/>
         <w:t>Diagrams</w:t>
       </w:r>
     </w:p>
@@ -219,8 +609,8 @@
           <w:sz w:val="20"/>
         </w:rPr>
       </w:pPr>
-      <w:bookmarkStart w:id="5" w:name="_Hlk515470313"/>
-      <w:bookmarkEnd w:id="4"/>
+      <w:bookmarkStart w:id="6" w:name="_Hlk515470313"/>
+      <w:bookmarkEnd w:id="5"/>
       <w:r>
         <w:rPr>
           <w:sz w:val="20"/>
@@ -850,86 +1240,6 @@
         </w:rPr>
         <w:drawing>
           <wp:inline distT="0" distB="0" distL="0" distR="0">
-            <wp:extent cx="2887345" cy="1163320"/>
-            <wp:effectExtent l="0" t="0" r="8255" b="0"/>
-            <wp:docPr id="21" name="Picture 21"/>
-            <wp:cNvGraphicFramePr>
-              <a:graphicFrameLocks xmlns:a="http://schemas.openxmlformats.org/drawingml/2006/main" noChangeAspect="1"/>
-            </wp:cNvGraphicFramePr>
-            <a:graphic xmlns:a="http://schemas.openxmlformats.org/drawingml/2006/main">
-              <a:graphicData uri="http://schemas.openxmlformats.org/drawingml/2006/picture">
-                <pic:pic xmlns:pic="http://schemas.openxmlformats.org/drawingml/2006/picture">
-                  <pic:nvPicPr>
-                    <pic:cNvPr id="21" name="CruiseSpeed Monitor FSM.png"/>
-                    <pic:cNvPicPr/>
-                  </pic:nvPicPr>
-                  <pic:blipFill>
-                    <a:blip r:embed="rId15" cstate="print">
-                      <a:extLst>
-                        <a:ext uri="{28A0092B-C50C-407E-A947-70E740481C1C}">
-                          <a14:useLocalDpi xmlns:a14="http://schemas.microsoft.com/office/drawing/2010/main" val="0"/>
-                        </a:ext>
-                      </a:extLst>
-                    </a:blip>
-                    <a:stretch>
-                      <a:fillRect/>
-                    </a:stretch>
-                  </pic:blipFill>
-                  <pic:spPr>
-                    <a:xfrm>
-                      <a:off x="0" y="0"/>
-                      <a:ext cx="2887345" cy="1163320"/>
-                    </a:xfrm>
-                    <a:prstGeom prst="rect">
-                      <a:avLst/>
-                    </a:prstGeom>
-                  </pic:spPr>
-                </pic:pic>
-              </a:graphicData>
-            </a:graphic>
-          </wp:inline>
-        </w:drawing>
-      </w:r>
-    </w:p>
-    <w:p>
-      <w:pPr>
-        <w:pStyle w:val="BodyTextKeep"/>
-        <w:ind w:right="0"/>
-        <w:rPr>
-          <w:sz w:val="20"/>
-        </w:rPr>
-      </w:pPr>
-    </w:p>
-    <w:p>
-      <w:pPr>
-        <w:pStyle w:val="BodyTextKeep"/>
-        <w:ind w:right="0"/>
-        <w:rPr>
-          <w:sz w:val="20"/>
-        </w:rPr>
-      </w:pPr>
-      <w:r>
-        <w:rPr>
-          <w:sz w:val="20"/>
-        </w:rPr>
-        <w:t>The Cruise Speed Monitor takes in the current cruise speed and determines if the speed exceeds either the minimum or maximum value, at which it will output a signal notifying the Cruise Speed Setter so.</w:t>
-      </w:r>
-    </w:p>
-    <w:p>
-      <w:pPr>
-        <w:pStyle w:val="BodyTextKeep"/>
-        <w:ind w:right="0"/>
-        <w:rPr>
-          <w:sz w:val="20"/>
-        </w:rPr>
-      </w:pPr>
-      <w:r>
-        <w:rPr>
-          <w:noProof/>
-          <w:sz w:val="20"/>
-        </w:rPr>
-        <w:drawing>
-          <wp:inline distT="0" distB="0" distL="0" distR="0">
             <wp:extent cx="2887345" cy="2390775"/>
             <wp:effectExtent l="0" t="0" r="8255" b="9525"/>
             <wp:docPr id="10" name="Picture 10"/>
@@ -944,7 +1254,7 @@
                     <pic:cNvPicPr/>
                   </pic:nvPicPr>
                   <pic:blipFill>
-                    <a:blip r:embed="rId16">
+                    <a:blip r:embed="rId15">
                       <a:extLst>
                         <a:ext uri="{28A0092B-C50C-407E-A947-70E740481C1C}">
                           <a14:useLocalDpi xmlns:a14="http://schemas.microsoft.com/office/drawing/2010/main" val="0"/>
@@ -1034,13 +1344,7 @@
         <w:rPr>
           <w:sz w:val="20"/>
         </w:rPr>
-        <w:t xml:space="preserve">The Finite State Machines for each of the monitors are much simpler than the other Finite State Machines as they mainly focus on one input and act accordingly as </w:t>
-      </w:r>
-      <w:r>
-        <w:rPr>
-          <w:sz w:val="20"/>
-        </w:rPr>
-        <w:t>opposed to the other modules which are inputted multiple signals and sometimes output a considerable number of signals.</w:t>
+        <w:t>The Finite State Machines for each of the monitors are much simpler than the other Finite State Machines as they mainly focus on one input and act accordingly as opposed to the other modules which are inputted multiple signals and sometimes output a considerable number of signals.</w:t>
       </w:r>
     </w:p>
     <w:p>
@@ -1072,7 +1376,7 @@
                     <pic:cNvPicPr/>
                   </pic:nvPicPr>
                   <pic:blipFill>
-                    <a:blip r:embed="rId17" cstate="print">
+                    <a:blip r:embed="rId16" cstate="print">
                       <a:extLst>
                         <a:ext uri="{28A0092B-C50C-407E-A947-70E740481C1C}">
                           <a14:useLocalDpi xmlns:a14="http://schemas.microsoft.com/office/drawing/2010/main" val="0"/>
@@ -1143,7 +1447,7 @@
                     <pic:cNvPicPr/>
                   </pic:nvPicPr>
                   <pic:blipFill>
-                    <a:blip r:embed="rId18">
+                    <a:blip r:embed="rId17">
                       <a:extLst>
                         <a:ext uri="{28A0092B-C50C-407E-A947-70E740481C1C}">
                           <a14:useLocalDpi xmlns:a14="http://schemas.microsoft.com/office/drawing/2010/main" val="0"/>
@@ -1287,7 +1591,7 @@
                     <pic:cNvPicPr/>
                   </pic:nvPicPr>
                   <pic:blipFill>
-                    <a:blip r:embed="rId19">
+                    <a:blip r:embed="rId18">
                       <a:extLst>
                         <a:ext uri="{28A0092B-C50C-407E-A947-70E740481C1C}">
                           <a14:useLocalDpi xmlns:a14="http://schemas.microsoft.com/office/drawing/2010/main" val="0"/>
@@ -1325,7 +1629,7 @@
         </w:rPr>
         <w:t>Finally, the Accel Monitor uses the accelerator binary input to calculate if the car’s accelerator pedal is being pushed or not.</w:t>
       </w:r>
-      <w:bookmarkEnd w:id="5"/>
+      <w:bookmarkEnd w:id="6"/>
     </w:p>
     <w:p>
       <w:pPr>
@@ -1580,44 +1884,31 @@
         <w:t>In conclusion, our created cruise control system</w:t>
       </w:r>
       <w:r>
-        <w:t xml:space="preserve"> was able to meet the requirements that were set upon us at the start of this assignment. We have been able to successfully create a system that runs on Esterel, which is able to </w:t>
+        <w:t xml:space="preserve"> </w:t>
+      </w:r>
+      <w:r>
+        <w:t>met</w:t>
+      </w:r>
+      <w:r>
+        <w:t xml:space="preserve"> the requirements that were set upon us at the start of this assignment. We have been able to successfully create a system that runs on Esterel, which is able to </w:t>
       </w:r>
       <w:r>
         <w:t>take certain inputs</w:t>
       </w:r>
       <w:r>
-        <w:t>, and depending on those inputs, manage a cruise control system designed to keep a car at a set speed, with additional features such as going on standby and disabling itself when certain inputs are signa</w:t>
-      </w:r>
-      <w:bookmarkStart w:id="6" w:name="_GoBack"/>
-      <w:bookmarkEnd w:id="6"/>
-      <w:r>
-        <w:t>led (Accelerator, Brake etc.)</w:t>
-      </w:r>
-    </w:p>
-    <w:p>
-      <w:pPr>
-        <w:pStyle w:val="Heading1"/>
-        <w:keepNext w:val="0"/>
+        <w:t>, and depending on those inputs, manage a cruise control system designed to keep a car at a set speed, with additional features such as going on standby and disabling itself when certain inputs are signaled (Accelerator, Brake etc.)</w:t>
+      </w:r>
+      <w:r>
+        <w:t>. The use of Esterel for this assignment proved slightly difficult at first, but as we got more and more used to the language, as well as seeing the similarities between it and VHDL, a language we were familiar with, we were able to understand the language much more easily.</w:t>
+      </w:r>
+    </w:p>
+    <w:p>
+      <w:pPr>
         <w:widowControl w:val="0"/>
-        <w:numPr>
-          <w:ilvl w:val="0"/>
-          <w:numId w:val="0"/>
-        </w:numPr>
-      </w:pPr>
-      <w:r>
-        <w:t>Appendix A</w:t>
-      </w:r>
-    </w:p>
-    <w:p>
-      <w:pPr>
-        <w:widowControl w:val="0"/>
-      </w:pPr>
-      <w:r>
-        <w:t xml:space="preserve"> </w:t>
-      </w:r>
+      </w:pPr>
     </w:p>
     <w:sectPr>
-      <w:footerReference w:type="even" r:id="rId20"/>
+      <w:footerReference w:type="even" r:id="rId19"/>
       <w:footnotePr>
         <w:numRestart w:val="eachPage"/>
       </w:footnotePr>
@@ -1882,6 +2173,118 @@
     </w:lvl>
   </w:abstractNum>
   <w:abstractNum w:abstractNumId="2" w15:restartNumberingAfterBreak="0">
+    <w:nsid w:val="1FAF2F1B"/>
+    <w:multiLevelType w:val="hybridMultilevel"/>
+    <w:tmpl w:val="CD9EE322"/>
+    <w:lvl w:ilvl="0" w:tplc="56D2205C">
+      <w:numFmt w:val="bullet"/>
+      <w:lvlText w:val="-"/>
+      <w:lvlJc w:val="left"/>
+      <w:pPr>
+        <w:ind w:left="720" w:hanging="360"/>
+      </w:pPr>
+      <w:rPr>
+        <w:rFonts w:ascii="Times New Roman" w:eastAsia="Times New Roman" w:hAnsi="Times New Roman" w:cs="Times New Roman" w:hint="default"/>
+      </w:rPr>
+    </w:lvl>
+    <w:lvl w:ilvl="1" w:tplc="14090003" w:tentative="1">
+      <w:start w:val="1"/>
+      <w:numFmt w:val="bullet"/>
+      <w:lvlText w:val="o"/>
+      <w:lvlJc w:val="left"/>
+      <w:pPr>
+        <w:ind w:left="1440" w:hanging="360"/>
+      </w:pPr>
+      <w:rPr>
+        <w:rFonts w:ascii="Courier New" w:hAnsi="Courier New" w:cs="Courier New" w:hint="default"/>
+      </w:rPr>
+    </w:lvl>
+    <w:lvl w:ilvl="2" w:tplc="14090005" w:tentative="1">
+      <w:start w:val="1"/>
+      <w:numFmt w:val="bullet"/>
+      <w:lvlText w:val=""/>
+      <w:lvlJc w:val="left"/>
+      <w:pPr>
+        <w:ind w:left="2160" w:hanging="360"/>
+      </w:pPr>
+      <w:rPr>
+        <w:rFonts w:ascii="Wingdings" w:hAnsi="Wingdings" w:hint="default"/>
+      </w:rPr>
+    </w:lvl>
+    <w:lvl w:ilvl="3" w:tplc="14090001" w:tentative="1">
+      <w:start w:val="1"/>
+      <w:numFmt w:val="bullet"/>
+      <w:lvlText w:val=""/>
+      <w:lvlJc w:val="left"/>
+      <w:pPr>
+        <w:ind w:left="2880" w:hanging="360"/>
+      </w:pPr>
+      <w:rPr>
+        <w:rFonts w:ascii="Symbol" w:hAnsi="Symbol" w:hint="default"/>
+      </w:rPr>
+    </w:lvl>
+    <w:lvl w:ilvl="4" w:tplc="14090003" w:tentative="1">
+      <w:start w:val="1"/>
+      <w:numFmt w:val="bullet"/>
+      <w:lvlText w:val="o"/>
+      <w:lvlJc w:val="left"/>
+      <w:pPr>
+        <w:ind w:left="3600" w:hanging="360"/>
+      </w:pPr>
+      <w:rPr>
+        <w:rFonts w:ascii="Courier New" w:hAnsi="Courier New" w:cs="Courier New" w:hint="default"/>
+      </w:rPr>
+    </w:lvl>
+    <w:lvl w:ilvl="5" w:tplc="14090005" w:tentative="1">
+      <w:start w:val="1"/>
+      <w:numFmt w:val="bullet"/>
+      <w:lvlText w:val=""/>
+      <w:lvlJc w:val="left"/>
+      <w:pPr>
+        <w:ind w:left="4320" w:hanging="360"/>
+      </w:pPr>
+      <w:rPr>
+        <w:rFonts w:ascii="Wingdings" w:hAnsi="Wingdings" w:hint="default"/>
+      </w:rPr>
+    </w:lvl>
+    <w:lvl w:ilvl="6" w:tplc="14090001" w:tentative="1">
+      <w:start w:val="1"/>
+      <w:numFmt w:val="bullet"/>
+      <w:lvlText w:val=""/>
+      <w:lvlJc w:val="left"/>
+      <w:pPr>
+        <w:ind w:left="5040" w:hanging="360"/>
+      </w:pPr>
+      <w:rPr>
+        <w:rFonts w:ascii="Symbol" w:hAnsi="Symbol" w:hint="default"/>
+      </w:rPr>
+    </w:lvl>
+    <w:lvl w:ilvl="7" w:tplc="14090003" w:tentative="1">
+      <w:start w:val="1"/>
+      <w:numFmt w:val="bullet"/>
+      <w:lvlText w:val="o"/>
+      <w:lvlJc w:val="left"/>
+      <w:pPr>
+        <w:ind w:left="5760" w:hanging="360"/>
+      </w:pPr>
+      <w:rPr>
+        <w:rFonts w:ascii="Courier New" w:hAnsi="Courier New" w:cs="Courier New" w:hint="default"/>
+      </w:rPr>
+    </w:lvl>
+    <w:lvl w:ilvl="8" w:tplc="14090005" w:tentative="1">
+      <w:start w:val="1"/>
+      <w:numFmt w:val="bullet"/>
+      <w:lvlText w:val=""/>
+      <w:lvlJc w:val="left"/>
+      <w:pPr>
+        <w:ind w:left="6480" w:hanging="360"/>
+      </w:pPr>
+      <w:rPr>
+        <w:rFonts w:ascii="Wingdings" w:hAnsi="Wingdings" w:hint="default"/>
+      </w:rPr>
+    </w:lvl>
+  </w:abstractNum>
+  <w:abstractNum w:abstractNumId="3" w15:restartNumberingAfterBreak="0">
     <w:nsid w:val="33307B1F"/>
     <w:multiLevelType w:val="singleLevel"/>
     <w:tmpl w:val="D85E42B4"/>
@@ -1899,7 +2302,7 @@
       </w:pPr>
     </w:lvl>
   </w:abstractNum>
-  <w:abstractNum w:abstractNumId="3" w15:restartNumberingAfterBreak="0">
+  <w:abstractNum w:abstractNumId="4" w15:restartNumberingAfterBreak="0">
     <w:nsid w:val="4557612A"/>
     <w:multiLevelType w:val="multilevel"/>
     <w:tmpl w:val="81284DDC"/>
@@ -2012,7 +2415,7 @@
       </w:pPr>
     </w:lvl>
   </w:abstractNum>
-  <w:abstractNum w:abstractNumId="4" w15:restartNumberingAfterBreak="0">
+  <w:abstractNum w:abstractNumId="5" w15:restartNumberingAfterBreak="0">
     <w:nsid w:val="65275C0D"/>
     <w:multiLevelType w:val="singleLevel"/>
     <w:tmpl w:val="D838826C"/>
@@ -2034,10 +2437,10 @@
     <w:abstractNumId w:val="0"/>
   </w:num>
   <w:num w:numId="2">
-    <w:abstractNumId w:val="4"/>
+    <w:abstractNumId w:val="5"/>
   </w:num>
   <w:num w:numId="3">
-    <w:abstractNumId w:val="2"/>
+    <w:abstractNumId w:val="3"/>
   </w:num>
   <w:num w:numId="4">
     <w:abstractNumId w:val="1"/>
@@ -2046,7 +2449,10 @@
     <w:abstractNumId w:val="0"/>
   </w:num>
   <w:num w:numId="6">
-    <w:abstractNumId w:val="3"/>
+    <w:abstractNumId w:val="4"/>
+  </w:num>
+  <w:num w:numId="7">
+    <w:abstractNumId w:val="2"/>
   </w:num>
   <w:numIdMacAtCleanup w:val="4"/>
 </w:numbering>
@@ -2971,6 +3377,17 @@
       <w:i/>
     </w:rPr>
   </w:style>
+  <w:style w:type="paragraph" w:styleId="ListParagraph">
+    <w:name w:val="List Paragraph"/>
+    <w:basedOn w:val="Normal"/>
+    <w:uiPriority w:val="34"/>
+    <w:qFormat/>
+    <w:rsid w:val="00E66263"/>
+    <w:pPr>
+      <w:ind w:left="720"/>
+      <w:contextualSpacing/>
+    </w:pPr>
+  </w:style>
 </w:styles>
 </file>
 
@@ -3264,7 +3681,7 @@
 </file>
 
 <file path=customXml/itemProps1.xml><?xml version="1.0" encoding="utf-8"?>
-<ds:datastoreItem xmlns:ds="http://schemas.openxmlformats.org/officeDocument/2006/customXml" ds:itemID="{344518BF-6A61-48CD-BE66-9FBFD906BD32}">
+<ds:datastoreItem xmlns:ds="http://schemas.openxmlformats.org/officeDocument/2006/customXml" ds:itemID="{14C87590-96E0-4774-B245-F54B2D59E8B7}">
   <ds:schemaRefs>
     <ds:schemaRef ds:uri="http://schemas.openxmlformats.org/officeDocument/2006/bibliography"/>
   </ds:schemaRefs>

</xml_diff>

<commit_message>
Updated visio / report with better diagrams
Added new diagrams into report. currently just 4 pages
</commit_message>
<xml_diff>
--- a/Report_Group_17.docx
+++ b/Report_Group_17.docx
@@ -207,8 +207,6 @@
         </w:rPr>
         <w:t>to</w:t>
       </w:r>
-      <w:bookmarkStart w:id="4" w:name="_GoBack"/>
-      <w:bookmarkEnd w:id="4"/>
       <w:r>
         <w:rPr>
           <w:sz w:val="20"/>
@@ -238,7 +236,7 @@
       <w:pPr>
         <w:pStyle w:val="Heading1"/>
       </w:pPr>
-      <w:bookmarkStart w:id="5" w:name="_Hlk515470299"/>
+      <w:bookmarkStart w:id="4" w:name="_Hlk515470299"/>
       <w:bookmarkEnd w:id="3"/>
       <w:r>
         <w:t>Specifications</w:t>
@@ -279,10 +277,7 @@
         </w:numPr>
       </w:pPr>
       <w:r>
-        <w:t xml:space="preserve">OFF </w:t>
-      </w:r>
-      <w:r>
-        <w:t>(</w:t>
+        <w:t>OFF (</w:t>
       </w:r>
       <w:r>
         <w:t>B</w:t>
@@ -300,10 +295,7 @@
         </w:numPr>
       </w:pPr>
       <w:r>
-        <w:t xml:space="preserve">Resume </w:t>
-      </w:r>
-      <w:r>
-        <w:t>(</w:t>
+        <w:t>Resume (</w:t>
       </w:r>
       <w:r>
         <w:t>B</w:t>
@@ -339,10 +331,7 @@
         </w:numPr>
       </w:pPr>
       <w:r>
-        <w:t xml:space="preserve">QuickAccel </w:t>
-      </w:r>
-      <w:r>
-        <w:t>(</w:t>
+        <w:t>QuickAccel (</w:t>
       </w:r>
       <w:r>
         <w:t>Bi</w:t>
@@ -360,10 +349,7 @@
         </w:numPr>
       </w:pPr>
       <w:r>
-        <w:t xml:space="preserve">QuickDecel </w:t>
-      </w:r>
-      <w:r>
-        <w:t>(</w:t>
+        <w:t>QuickDecel (</w:t>
       </w:r>
       <w:r>
         <w:t>B</w:t>
@@ -381,19 +367,13 @@
         </w:numPr>
       </w:pPr>
       <w:r>
-        <w:t xml:space="preserve">Accel </w:t>
-      </w:r>
-      <w:r>
-        <w:t>(</w:t>
+        <w:t>Accel (</w:t>
       </w:r>
       <w:r>
         <w:t>F</w:t>
       </w:r>
       <w:r>
-        <w:t>loat</w:t>
-      </w:r>
-      <w:r>
-        <w:t>)</w:t>
+        <w:t>loat)</w:t>
       </w:r>
     </w:p>
     <w:p>
@@ -405,19 +385,13 @@
         </w:numPr>
       </w:pPr>
       <w:r>
-        <w:t xml:space="preserve">Brake </w:t>
-      </w:r>
-      <w:r>
-        <w:t>(</w:t>
+        <w:t>Brake (</w:t>
       </w:r>
       <w:r>
         <w:t>F</w:t>
       </w:r>
       <w:r>
-        <w:t>loat</w:t>
-      </w:r>
-      <w:r>
-        <w:t>)</w:t>
+        <w:t>loat)</w:t>
       </w:r>
     </w:p>
     <w:p>
@@ -429,19 +403,13 @@
         </w:numPr>
       </w:pPr>
       <w:r>
-        <w:t xml:space="preserve">Speed </w:t>
-      </w:r>
-      <w:r>
-        <w:t>(</w:t>
+        <w:t>Speed (</w:t>
       </w:r>
       <w:r>
         <w:t>F</w:t>
       </w:r>
       <w:r>
-        <w:t>loat</w:t>
-      </w:r>
-      <w:r>
-        <w:t>)</w:t>
+        <w:t>loat)</w:t>
       </w:r>
     </w:p>
     <w:p>
@@ -609,8 +577,8 @@
           <w:sz w:val="20"/>
         </w:rPr>
       </w:pPr>
-      <w:bookmarkStart w:id="6" w:name="_Hlk515470313"/>
-      <w:bookmarkEnd w:id="5"/>
+      <w:bookmarkStart w:id="5" w:name="_Hlk515470313"/>
+      <w:bookmarkEnd w:id="4"/>
       <w:r>
         <w:rPr>
           <w:sz w:val="20"/>
@@ -705,9 +673,9 @@
         </w:rPr>
         <w:drawing>
           <wp:inline distT="0" distB="0" distL="0" distR="0">
-            <wp:extent cx="2887345" cy="2086610"/>
-            <wp:effectExtent l="0" t="0" r="8255" b="8890"/>
-            <wp:docPr id="1" name="Picture 1"/>
+            <wp:extent cx="2887345" cy="1691640"/>
+            <wp:effectExtent l="0" t="0" r="8255" b="3810"/>
+            <wp:docPr id="11" name="Picture 11"/>
             <wp:cNvGraphicFramePr>
               <a:graphicFrameLocks xmlns:a="http://schemas.openxmlformats.org/drawingml/2006/main" noChangeAspect="1"/>
             </wp:cNvGraphicFramePr>
@@ -715,7 +683,7 @@
               <a:graphicData uri="http://schemas.openxmlformats.org/drawingml/2006/picture">
                 <pic:pic xmlns:pic="http://schemas.openxmlformats.org/drawingml/2006/picture">
                   <pic:nvPicPr>
-                    <pic:cNvPr id="1" name="Phase1.PNG"/>
+                    <pic:cNvPr id="11" name="Phase1.PNG"/>
                     <pic:cNvPicPr/>
                   </pic:nvPicPr>
                   <pic:blipFill>
@@ -733,7 +701,7 @@
                   <pic:spPr>
                     <a:xfrm>
                       <a:off x="0" y="0"/>
-                      <a:ext cx="2887345" cy="2086610"/>
+                      <a:ext cx="2887345" cy="1691640"/>
                     </a:xfrm>
                     <a:prstGeom prst="rect">
                       <a:avLst/>
@@ -788,9 +756,9 @@
         </w:rPr>
         <w:drawing>
           <wp:inline distT="0" distB="0" distL="0" distR="0">
-            <wp:extent cx="2887345" cy="1386840"/>
-            <wp:effectExtent l="0" t="0" r="8255" b="3810"/>
-            <wp:docPr id="2" name="Picture 2"/>
+            <wp:extent cx="2887345" cy="1143635"/>
+            <wp:effectExtent l="0" t="0" r="8255" b="0"/>
+            <wp:docPr id="12" name="Picture 12"/>
             <wp:cNvGraphicFramePr>
               <a:graphicFrameLocks xmlns:a="http://schemas.openxmlformats.org/drawingml/2006/main" noChangeAspect="1"/>
             </wp:cNvGraphicFramePr>
@@ -798,7 +766,7 @@
               <a:graphicData uri="http://schemas.openxmlformats.org/drawingml/2006/picture">
                 <pic:pic xmlns:pic="http://schemas.openxmlformats.org/drawingml/2006/picture">
                   <pic:nvPicPr>
-                    <pic:cNvPr id="2" name="Phase2.PNG"/>
+                    <pic:cNvPr id="12" name="Phase2.PNG"/>
                     <pic:cNvPicPr/>
                   </pic:nvPicPr>
                   <pic:blipFill>
@@ -816,7 +784,7 @@
                   <pic:spPr>
                     <a:xfrm>
                       <a:off x="0" y="0"/>
-                      <a:ext cx="2887345" cy="1386840"/>
+                      <a:ext cx="2887345" cy="1143635"/>
                     </a:xfrm>
                     <a:prstGeom prst="rect">
                       <a:avLst/>
@@ -910,9 +878,9 @@
         </w:rPr>
         <w:drawing>
           <wp:inline distT="0" distB="0" distL="0" distR="0">
-            <wp:extent cx="2887345" cy="1317625"/>
-            <wp:effectExtent l="0" t="0" r="8255" b="0"/>
-            <wp:docPr id="3" name="Picture 3"/>
+            <wp:extent cx="2887345" cy="1290955"/>
+            <wp:effectExtent l="0" t="0" r="8255" b="4445"/>
+            <wp:docPr id="13" name="Picture 13"/>
             <wp:cNvGraphicFramePr>
               <a:graphicFrameLocks xmlns:a="http://schemas.openxmlformats.org/drawingml/2006/main" noChangeAspect="1"/>
             </wp:cNvGraphicFramePr>
@@ -920,7 +888,7 @@
               <a:graphicData uri="http://schemas.openxmlformats.org/drawingml/2006/picture">
                 <pic:pic xmlns:pic="http://schemas.openxmlformats.org/drawingml/2006/picture">
                   <pic:nvPicPr>
-                    <pic:cNvPr id="3" name="Phase3.PNG"/>
+                    <pic:cNvPr id="13" name="Phase3.PNG"/>
                     <pic:cNvPicPr/>
                   </pic:nvPicPr>
                   <pic:blipFill>
@@ -938,7 +906,7 @@
                   <pic:spPr>
                     <a:xfrm>
                       <a:off x="0" y="0"/>
-                      <a:ext cx="2887345" cy="1317625"/>
+                      <a:ext cx="2887345" cy="1290955"/>
                     </a:xfrm>
                     <a:prstGeom prst="rect">
                       <a:avLst/>
@@ -963,7 +931,13 @@
         <w:rPr>
           <w:sz w:val="20"/>
         </w:rPr>
-        <w:t>Lastly, we now needed to include monitors to monitor certain inputs from either the user or other modules in our design which could then pass the correct signals to the appropriate modules so they can continue correct functionality. We added an Accel Monitor, Brake Monitor, Speed Monitor and Cruise Speed Monitor.</w:t>
+        <w:t xml:space="preserve">Lastly, we now needed to include monitors to monitor certain inputs from either the user or other modules in our design which could then pass the correct signals to the appropriate modules so they can continue correct functionality. We added an Accel Monitor, Brake </w:t>
+      </w:r>
+      <w:r>
+        <w:rPr>
+          <w:sz w:val="20"/>
+        </w:rPr>
+        <w:t>Monitor, Speed Monitor and Cruise Speed Monitor.</w:t>
       </w:r>
       <w:r>
         <w:rPr>
@@ -993,9 +967,9 @@
         </w:rPr>
         <w:drawing>
           <wp:inline distT="0" distB="0" distL="0" distR="0">
-            <wp:extent cx="2887345" cy="1950720"/>
+            <wp:extent cx="2887345" cy="1891030"/>
             <wp:effectExtent l="0" t="0" r="8255" b="0"/>
-            <wp:docPr id="4" name="Picture 4"/>
+            <wp:docPr id="14" name="Picture 14"/>
             <wp:cNvGraphicFramePr>
               <a:graphicFrameLocks xmlns:a="http://schemas.openxmlformats.org/drawingml/2006/main" noChangeAspect="1"/>
             </wp:cNvGraphicFramePr>
@@ -1003,7 +977,7 @@
               <a:graphicData uri="http://schemas.openxmlformats.org/drawingml/2006/picture">
                 <pic:pic xmlns:pic="http://schemas.openxmlformats.org/drawingml/2006/picture">
                   <pic:nvPicPr>
-                    <pic:cNvPr id="4" name="Phase4.PNG"/>
+                    <pic:cNvPr id="14" name="Phase4.PNG"/>
                     <pic:cNvPicPr/>
                   </pic:nvPicPr>
                   <pic:blipFill>
@@ -1021,7 +995,7 @@
                   <pic:spPr>
                     <a:xfrm>
                       <a:off x="0" y="0"/>
-                      <a:ext cx="2887345" cy="1950720"/>
+                      <a:ext cx="2887345" cy="1891030"/>
                     </a:xfrm>
                     <a:prstGeom prst="rect">
                       <a:avLst/>
@@ -1064,9 +1038,9 @@
         </w:rPr>
         <w:drawing>
           <wp:inline distT="0" distB="0" distL="0" distR="0">
-            <wp:extent cx="2887345" cy="1902460"/>
-            <wp:effectExtent l="0" t="0" r="8255" b="2540"/>
-            <wp:docPr id="6" name="Picture 6"/>
+            <wp:extent cx="2887345" cy="2049145"/>
+            <wp:effectExtent l="0" t="0" r="8255" b="8255"/>
+            <wp:docPr id="15" name="Picture 15"/>
             <wp:cNvGraphicFramePr>
               <a:graphicFrameLocks xmlns:a="http://schemas.openxmlformats.org/drawingml/2006/main" noChangeAspect="1"/>
             </wp:cNvGraphicFramePr>
@@ -1074,7 +1048,7 @@
               <a:graphicData uri="http://schemas.openxmlformats.org/drawingml/2006/picture">
                 <pic:pic xmlns:pic="http://schemas.openxmlformats.org/drawingml/2006/picture">
                   <pic:nvPicPr>
-                    <pic:cNvPr id="6" name="CruiseStateResolverFSM.PNG"/>
+                    <pic:cNvPr id="15" name="CruiseStateResolverFSM.PNG"/>
                     <pic:cNvPicPr/>
                   </pic:nvPicPr>
                   <pic:blipFill>
@@ -1092,7 +1066,7 @@
                   <pic:spPr>
                     <a:xfrm>
                       <a:off x="0" y="0"/>
-                      <a:ext cx="2887345" cy="1902460"/>
+                      <a:ext cx="2887345" cy="2049145"/>
                     </a:xfrm>
                     <a:prstGeom prst="rect">
                       <a:avLst/>
@@ -1154,12 +1128,11 @@
           <w:noProof/>
           <w:sz w:val="20"/>
         </w:rPr>
-        <w:lastRenderedPageBreak/>
         <w:drawing>
           <wp:inline distT="0" distB="0" distL="0" distR="0">
-            <wp:extent cx="2887345" cy="2447290"/>
+            <wp:extent cx="2887345" cy="2332990"/>
             <wp:effectExtent l="0" t="0" r="8255" b="0"/>
-            <wp:docPr id="5" name="Picture 5"/>
+            <wp:docPr id="16" name="Picture 16"/>
             <wp:cNvGraphicFramePr>
               <a:graphicFrameLocks xmlns:a="http://schemas.openxmlformats.org/drawingml/2006/main" noChangeAspect="1"/>
             </wp:cNvGraphicFramePr>
@@ -1167,7 +1140,7 @@
               <a:graphicData uri="http://schemas.openxmlformats.org/drawingml/2006/picture">
                 <pic:pic xmlns:pic="http://schemas.openxmlformats.org/drawingml/2006/picture">
                   <pic:nvPicPr>
-                    <pic:cNvPr id="5" name="CruiseSpeedSetterFSM.PNG"/>
+                    <pic:cNvPr id="16" name="CruiseSpeedSetterFSM.PNG"/>
                     <pic:cNvPicPr/>
                   </pic:nvPicPr>
                   <pic:blipFill>
@@ -1185,7 +1158,7 @@
                   <pic:spPr>
                     <a:xfrm>
                       <a:off x="0" y="0"/>
-                      <a:ext cx="2887345" cy="2447290"/>
+                      <a:ext cx="2887345" cy="2332990"/>
                     </a:xfrm>
                     <a:prstGeom prst="rect">
                       <a:avLst/>
@@ -1210,6 +1183,7 @@
         <w:rPr>
           <w:sz w:val="20"/>
         </w:rPr>
+        <w:lastRenderedPageBreak/>
         <w:t xml:space="preserve">The Cruise Speed </w:t>
       </w:r>
       <w:r>
@@ -1240,9 +1214,9 @@
         </w:rPr>
         <w:drawing>
           <wp:inline distT="0" distB="0" distL="0" distR="0">
-            <wp:extent cx="2887345" cy="2390775"/>
-            <wp:effectExtent l="0" t="0" r="8255" b="9525"/>
-            <wp:docPr id="10" name="Picture 10"/>
+            <wp:extent cx="2887345" cy="1783080"/>
+            <wp:effectExtent l="0" t="0" r="8255" b="7620"/>
+            <wp:docPr id="17" name="Picture 17"/>
             <wp:cNvGraphicFramePr>
               <a:graphicFrameLocks xmlns:a="http://schemas.openxmlformats.org/drawingml/2006/main" noChangeAspect="1"/>
             </wp:cNvGraphicFramePr>
@@ -1250,11 +1224,11 @@
               <a:graphicData uri="http://schemas.openxmlformats.org/drawingml/2006/picture">
                 <pic:pic xmlns:pic="http://schemas.openxmlformats.org/drawingml/2006/picture">
                   <pic:nvPicPr>
-                    <pic:cNvPr id="10" name="ThrottleControllerFSM.PNG"/>
+                    <pic:cNvPr id="17" name="ThrottleControllerFSM.PNG"/>
                     <pic:cNvPicPr/>
                   </pic:nvPicPr>
                   <pic:blipFill>
-                    <a:blip r:embed="rId15">
+                    <a:blip r:embed="rId15" cstate="print">
                       <a:extLst>
                         <a:ext uri="{28A0092B-C50C-407E-A947-70E740481C1C}">
                           <a14:useLocalDpi xmlns:a14="http://schemas.microsoft.com/office/drawing/2010/main" val="0"/>
@@ -1268,7 +1242,7 @@
                   <pic:spPr>
                     <a:xfrm>
                       <a:off x="0" y="0"/>
-                      <a:ext cx="2887345" cy="2390775"/>
+                      <a:ext cx="2887345" cy="1783080"/>
                     </a:xfrm>
                     <a:prstGeom prst="rect">
                       <a:avLst/>
@@ -1362,9 +1336,9 @@
         </w:rPr>
         <w:drawing>
           <wp:inline distT="0" distB="0" distL="0" distR="0">
-            <wp:extent cx="2887345" cy="1936115"/>
-            <wp:effectExtent l="0" t="0" r="8255" b="6985"/>
-            <wp:docPr id="7" name="Picture 7"/>
+            <wp:extent cx="2887345" cy="1570355"/>
+            <wp:effectExtent l="0" t="0" r="8255" b="0"/>
+            <wp:docPr id="18" name="Picture 18"/>
             <wp:cNvGraphicFramePr>
               <a:graphicFrameLocks xmlns:a="http://schemas.openxmlformats.org/drawingml/2006/main" noChangeAspect="1"/>
             </wp:cNvGraphicFramePr>
@@ -1372,7 +1346,7 @@
               <a:graphicData uri="http://schemas.openxmlformats.org/drawingml/2006/picture">
                 <pic:pic xmlns:pic="http://schemas.openxmlformats.org/drawingml/2006/picture">
                   <pic:nvPicPr>
-                    <pic:cNvPr id="7" name="SpeedExceedFSM.PNG"/>
+                    <pic:cNvPr id="18" name="SpeedExceedFSM.PNG"/>
                     <pic:cNvPicPr/>
                   </pic:nvPicPr>
                   <pic:blipFill>
@@ -1390,7 +1364,7 @@
                   <pic:spPr>
                     <a:xfrm>
                       <a:off x="0" y="0"/>
-                      <a:ext cx="2887345" cy="1936115"/>
+                      <a:ext cx="2887345" cy="1570355"/>
                     </a:xfrm>
                     <a:prstGeom prst="rect">
                       <a:avLst/>
@@ -1433,9 +1407,9 @@
         </w:rPr>
         <w:drawing>
           <wp:inline distT="0" distB="0" distL="0" distR="0">
-            <wp:extent cx="2887345" cy="3908425"/>
+            <wp:extent cx="2887345" cy="2272030"/>
             <wp:effectExtent l="0" t="0" r="8255" b="0"/>
-            <wp:docPr id="8" name="Picture 8"/>
+            <wp:docPr id="19" name="Picture 19"/>
             <wp:cNvGraphicFramePr>
               <a:graphicFrameLocks xmlns:a="http://schemas.openxmlformats.org/drawingml/2006/main" noChangeAspect="1"/>
             </wp:cNvGraphicFramePr>
@@ -1443,11 +1417,11 @@
               <a:graphicData uri="http://schemas.openxmlformats.org/drawingml/2006/picture">
                 <pic:pic xmlns:pic="http://schemas.openxmlformats.org/drawingml/2006/picture">
                   <pic:nvPicPr>
-                    <pic:cNvPr id="8" name="BrakePressedFSM.PNG"/>
+                    <pic:cNvPr id="19" name="BrakePressedFSM.PNG"/>
                     <pic:cNvPicPr/>
                   </pic:nvPicPr>
                   <pic:blipFill>
-                    <a:blip r:embed="rId17">
+                    <a:blip r:embed="rId17" cstate="print">
                       <a:extLst>
                         <a:ext uri="{28A0092B-C50C-407E-A947-70E740481C1C}">
                           <a14:useLocalDpi xmlns:a14="http://schemas.microsoft.com/office/drawing/2010/main" val="0"/>
@@ -1461,7 +1435,7 @@
                   <pic:spPr>
                     <a:xfrm>
                       <a:off x="0" y="0"/>
-                      <a:ext cx="2887345" cy="3908425"/>
+                      <a:ext cx="2887345" cy="2272030"/>
                     </a:xfrm>
                     <a:prstGeom prst="rect">
                       <a:avLst/>
@@ -1497,89 +1471,16 @@
           <w:sz w:val="20"/>
         </w:rPr>
       </w:pPr>
-    </w:p>
-    <w:p>
-      <w:pPr>
-        <w:pStyle w:val="BodyTextKeep"/>
-        <w:ind w:right="0"/>
-        <w:rPr>
-          <w:sz w:val="20"/>
-        </w:rPr>
-      </w:pPr>
-    </w:p>
-    <w:p>
-      <w:pPr>
-        <w:pStyle w:val="BodyTextKeep"/>
-        <w:ind w:right="0"/>
-        <w:rPr>
-          <w:sz w:val="20"/>
-        </w:rPr>
-      </w:pPr>
-    </w:p>
-    <w:p>
-      <w:pPr>
-        <w:pStyle w:val="BodyTextKeep"/>
-        <w:ind w:right="0"/>
-        <w:rPr>
-          <w:sz w:val="20"/>
-        </w:rPr>
-      </w:pPr>
-    </w:p>
-    <w:p>
-      <w:pPr>
-        <w:pStyle w:val="BodyTextKeep"/>
-        <w:ind w:right="0"/>
-        <w:rPr>
-          <w:sz w:val="20"/>
-        </w:rPr>
-      </w:pPr>
-    </w:p>
-    <w:p>
-      <w:pPr>
-        <w:pStyle w:val="BodyTextKeep"/>
-        <w:ind w:right="0"/>
-        <w:rPr>
-          <w:sz w:val="20"/>
-        </w:rPr>
-      </w:pPr>
-    </w:p>
-    <w:p>
-      <w:pPr>
-        <w:pStyle w:val="BodyTextKeep"/>
-        <w:ind w:right="0"/>
-        <w:rPr>
-          <w:sz w:val="20"/>
-        </w:rPr>
-      </w:pPr>
-    </w:p>
-    <w:p>
-      <w:pPr>
-        <w:pStyle w:val="BodyTextKeep"/>
-        <w:ind w:right="0"/>
-        <w:rPr>
-          <w:sz w:val="20"/>
-        </w:rPr>
-      </w:pPr>
-    </w:p>
-    <w:p>
-      <w:pPr>
-        <w:pStyle w:val="BodyTextKeep"/>
-        <w:ind w:right="0"/>
-        <w:rPr>
-          <w:sz w:val="20"/>
-        </w:rPr>
-      </w:pPr>
       <w:r>
         <w:rPr>
           <w:noProof/>
           <w:sz w:val="20"/>
         </w:rPr>
-        <w:lastRenderedPageBreak/>
         <w:drawing>
           <wp:inline distT="0" distB="0" distL="0" distR="0">
-            <wp:extent cx="2887345" cy="4018280"/>
-            <wp:effectExtent l="0" t="0" r="8255" b="1270"/>
-            <wp:docPr id="9" name="Picture 9"/>
+            <wp:extent cx="2887345" cy="2068195"/>
+            <wp:effectExtent l="0" t="0" r="8255" b="8255"/>
+            <wp:docPr id="20" name="Picture 20"/>
             <wp:cNvGraphicFramePr>
               <a:graphicFrameLocks xmlns:a="http://schemas.openxmlformats.org/drawingml/2006/main" noChangeAspect="1"/>
             </wp:cNvGraphicFramePr>
@@ -1587,11 +1488,11 @@
               <a:graphicData uri="http://schemas.openxmlformats.org/drawingml/2006/picture">
                 <pic:pic xmlns:pic="http://schemas.openxmlformats.org/drawingml/2006/picture">
                   <pic:nvPicPr>
-                    <pic:cNvPr id="9" name="AccelPressedFSM.PNG"/>
+                    <pic:cNvPr id="20" name="AccelPressedFSM.PNG"/>
                     <pic:cNvPicPr/>
                   </pic:nvPicPr>
                   <pic:blipFill>
-                    <a:blip r:embed="rId18">
+                    <a:blip r:embed="rId18" cstate="print">
                       <a:extLst>
                         <a:ext uri="{28A0092B-C50C-407E-A947-70E740481C1C}">
                           <a14:useLocalDpi xmlns:a14="http://schemas.microsoft.com/office/drawing/2010/main" val="0"/>
@@ -1605,7 +1506,7 @@
                   <pic:spPr>
                     <a:xfrm>
                       <a:off x="0" y="0"/>
-                      <a:ext cx="2887345" cy="4018280"/>
+                      <a:ext cx="2887345" cy="2068195"/>
                     </a:xfrm>
                     <a:prstGeom prst="rect">
                       <a:avLst/>
@@ -1629,7 +1530,7 @@
         </w:rPr>
         <w:t>Finally, the Accel Monitor uses the accelerator binary input to calculate if the car’s accelerator pedal is being pushed or not.</w:t>
       </w:r>
-      <w:bookmarkEnd w:id="6"/>
+      <w:bookmarkEnd w:id="5"/>
     </w:p>
     <w:p>
       <w:pPr>
@@ -1718,14 +1619,70 @@
         <w:rPr>
           <w:sz w:val="20"/>
         </w:rPr>
-        <w:t xml:space="preserve">all conditions </w:t>
-      </w:r>
-      <w:r>
-        <w:rPr>
-          <w:sz w:val="20"/>
-        </w:rPr>
-        <w:t xml:space="preserve">that were provided to us through verifying it by using the vector in and out files provided by the assignment brief. </w:t>
-      </w:r>
+        <w:t xml:space="preserve">all conditions that were provided to us through verifying it by using the vector in and out files provided by the assignment brief. </w:t>
+      </w:r>
+    </w:p>
+    <w:p>
+      <w:pPr>
+        <w:pStyle w:val="BodyTextKeep"/>
+        <w:keepNext w:val="0"/>
+        <w:widowControl w:val="0"/>
+        <w:rPr>
+          <w:sz w:val="20"/>
+        </w:rPr>
+      </w:pPr>
+    </w:p>
+    <w:p>
+      <w:pPr>
+        <w:pStyle w:val="BodyTextKeep"/>
+        <w:keepNext w:val="0"/>
+        <w:widowControl w:val="0"/>
+        <w:rPr>
+          <w:sz w:val="20"/>
+        </w:rPr>
+      </w:pPr>
+    </w:p>
+    <w:p>
+      <w:pPr>
+        <w:pStyle w:val="BodyTextKeep"/>
+        <w:keepNext w:val="0"/>
+        <w:widowControl w:val="0"/>
+        <w:rPr>
+          <w:sz w:val="20"/>
+        </w:rPr>
+      </w:pPr>
+    </w:p>
+    <w:p>
+      <w:pPr>
+        <w:pStyle w:val="BodyTextKeep"/>
+        <w:keepNext w:val="0"/>
+        <w:widowControl w:val="0"/>
+        <w:rPr>
+          <w:sz w:val="20"/>
+        </w:rPr>
+      </w:pPr>
+    </w:p>
+    <w:p>
+      <w:pPr>
+        <w:pStyle w:val="BodyTextKeep"/>
+        <w:keepNext w:val="0"/>
+        <w:widowControl w:val="0"/>
+        <w:rPr>
+          <w:sz w:val="20"/>
+        </w:rPr>
+      </w:pPr>
+    </w:p>
+    <w:p>
+      <w:pPr>
+        <w:pStyle w:val="BodyTextKeep"/>
+        <w:keepNext w:val="0"/>
+        <w:widowControl w:val="0"/>
+        <w:rPr>
+          <w:sz w:val="20"/>
+        </w:rPr>
+      </w:pPr>
+      <w:bookmarkStart w:id="6" w:name="_GoBack"/>
+      <w:bookmarkEnd w:id="6"/>
     </w:p>
     <w:p>
       <w:pPr>
@@ -1734,6 +1691,7 @@
         <w:widowControl w:val="0"/>
       </w:pPr>
       <w:r>
+        <w:lastRenderedPageBreak/>
         <w:t>Validation</w:t>
       </w:r>
     </w:p>
@@ -3681,7 +3639,7 @@
 </file>
 
 <file path=customXml/itemProps1.xml><?xml version="1.0" encoding="utf-8"?>
-<ds:datastoreItem xmlns:ds="http://schemas.openxmlformats.org/officeDocument/2006/customXml" ds:itemID="{14C87590-96E0-4774-B245-F54B2D59E8B7}">
+<ds:datastoreItem xmlns:ds="http://schemas.openxmlformats.org/officeDocument/2006/customXml" ds:itemID="{D99872D1-0A70-43F9-93BE-0B205E7161CD}">
   <ds:schemaRefs>
     <ds:schemaRef ds:uri="http://schemas.openxmlformats.org/officeDocument/2006/bibliography"/>
   </ds:schemaRefs>

</xml_diff>

<commit_message>
Proof reading of report / code done
Looks all good to me, the code seems in order, matching FSMs
</commit_message>
<xml_diff>
--- a/Report_Group_17.docx
+++ b/Report_Group_17.docx
@@ -158,7 +158,49 @@
           <w:b w:val="0"/>
           <w:sz w:val="20"/>
         </w:rPr>
-        <w:t xml:space="preserve">en it comes to the creation of embedded software, there is multiple ways to approach the design process. One such process is the model-based approach. The model based approach involves the development of functional specification models which are then implemented using a synchronous language. For this assignment we will be using the synchronous language Esterel and will be designing a functional cruise control model which will then be implemented </w:t>
+        <w:t>en it comes to the creati</w:t>
+      </w:r>
+      <w:r>
+        <w:rPr>
+          <w:b w:val="0"/>
+          <w:sz w:val="20"/>
+        </w:rPr>
+        <w:t>on of embedded software, there are</w:t>
+      </w:r>
+      <w:r>
+        <w:rPr>
+          <w:b w:val="0"/>
+          <w:sz w:val="20"/>
+        </w:rPr>
+        <w:t xml:space="preserve"> multiple ways to approach the design process. One such process is the model-based approach. The model based approach involves the development of functional specification models which are then implemented using a synchronous language. For this assignment </w:t>
+      </w:r>
+      <w:r>
+        <w:rPr>
+          <w:b w:val="0"/>
+          <w:sz w:val="20"/>
+        </w:rPr>
+        <w:t>we have been tasked with</w:t>
+      </w:r>
+      <w:r>
+        <w:rPr>
+          <w:b w:val="0"/>
+          <w:sz w:val="20"/>
+        </w:rPr>
+        <w:t xml:space="preserve"> the </w:t>
+      </w:r>
+      <w:r>
+        <w:rPr>
+          <w:b w:val="0"/>
+          <w:sz w:val="20"/>
+        </w:rPr>
+        <w:t>designing of</w:t>
+      </w:r>
+      <w:r>
+        <w:rPr>
+          <w:b w:val="0"/>
+          <w:sz w:val="20"/>
+        </w:rPr>
+        <w:t xml:space="preserve"> a functional cruise control model which will then be implemented </w:t>
       </w:r>
       <w:r>
         <w:rPr>
@@ -205,7 +247,7 @@
         <w:rPr>
           <w:sz w:val="20"/>
         </w:rPr>
-        <w:t>to</w:t>
+        <w:t>so we can</w:t>
       </w:r>
       <w:r>
         <w:rPr>
@@ -217,13 +259,31 @@
         <w:rPr>
           <w:sz w:val="20"/>
         </w:rPr>
-        <w:t xml:space="preserve"> We will first start the assignment by creating a functional model that adheres to the specifications we have been given as per the assignment brief. Next, we will implement our model using the synchronous language Esterel. Our goal is to have created an embedded system which is executable and reactive</w:t>
-      </w:r>
-      <w:r>
-        <w:rPr>
-          <w:sz w:val="20"/>
-        </w:rPr>
-        <w:t>, which adheres to all the given specifications.</w:t>
+        <w:t xml:space="preserve"> We will first start the assignment by creating a functional model that adheres to the specifications we have been given as per the assignment brief. Next, we will implement our model using the synchronous language Esterel. Our goal is to have created an embedd</w:t>
+      </w:r>
+      <w:r>
+        <w:rPr>
+          <w:sz w:val="20"/>
+        </w:rPr>
+        <w:t>ed system which is executable,</w:t>
+      </w:r>
+      <w:r>
+        <w:rPr>
+          <w:sz w:val="20"/>
+        </w:rPr>
+        <w:t xml:space="preserve"> reactive</w:t>
+      </w:r>
+      <w:r>
+        <w:rPr>
+          <w:sz w:val="20"/>
+        </w:rPr>
+        <w:t xml:space="preserve"> and</w:t>
+      </w:r>
+      <w:r>
+        <w:rPr>
+          <w:sz w:val="20"/>
+        </w:rPr>
+        <w:t xml:space="preserve"> adheres to all the given specifications.</w:t>
       </w:r>
       <w:r>
         <w:rPr>
@@ -470,13 +530,22 @@
         <w:t xml:space="preserve">These inputs and outputs will allow the cruise control system to </w:t>
       </w:r>
       <w:r>
-        <w:t xml:space="preserve">effectively control the speed of the car within the speed of </w:t>
-      </w:r>
-      <w:r>
-        <w:t xml:space="preserve">30 and 150 kilometers per hour, controlling </w:t>
-      </w:r>
-      <w:r>
-        <w:t>the speed of the car with increments of 2.5 kilometers per hour.</w:t>
+        <w:t>effectively control the speed of the car within the speed</w:t>
+      </w:r>
+      <w:r>
+        <w:t xml:space="preserve"> range</w:t>
+      </w:r>
+      <w:r>
+        <w:t xml:space="preserve"> of </w:t>
+      </w:r>
+      <w:r>
+        <w:t>30 and 150 kilometers per hour, with</w:t>
+      </w:r>
+      <w:r>
+        <w:t xml:space="preserve"> increasing or decreasing</w:t>
+      </w:r>
+      <w:r>
+        <w:t xml:space="preserve"> increments of 2.5 kilometers per hour.</w:t>
       </w:r>
       <w:r>
         <w:t xml:space="preserve"> </w:t>
@@ -489,7 +558,13 @@
     </w:p>
     <w:p>
       <w:r>
-        <w:t>The system will now go ON when then ON input is sensed, or O</w:t>
+        <w:t xml:space="preserve">The system will </w:t>
+      </w:r>
+      <w:r>
+        <w:t>then</w:t>
+      </w:r>
+      <w:r>
+        <w:t xml:space="preserve"> go ON when the ON input is sensed, or O</w:t>
       </w:r>
       <w:r>
         <w:t>FF when the OFF input is sensed, if the system is currently ON.</w:t>
@@ -502,7 +577,13 @@
     </w:p>
     <w:p>
       <w:r>
-        <w:t xml:space="preserve">When the accelerator is pressed or the speed of the car exceeds the limits, the system will go into the DISABLE state, and will thus be disabled. </w:t>
+        <w:t xml:space="preserve">When the accelerator is pressed or the speed of the car exceeds the </w:t>
+      </w:r>
+      <w:r>
+        <w:t xml:space="preserve">speed </w:t>
+      </w:r>
+      <w:r>
+        <w:t xml:space="preserve">limits, the system will go into the DISABLE state, and will thus be disabled. </w:t>
       </w:r>
     </w:p>
     <w:p>
@@ -512,7 +593,13 @@
     </w:p>
     <w:p>
       <w:r>
-        <w:t>If the brake is pressed then the control system will go into the STDBY state and wait to be re-enabled again through the Resume input, depending on if the accelerator is being pressed and the current speed of the car.</w:t>
+        <w:t xml:space="preserve">If the brake is pressed then the control system will go into the STDBY state and wait to be re-enabled again through the Resume input, </w:t>
+      </w:r>
+      <w:r>
+        <w:t xml:space="preserve">additionally </w:t>
+      </w:r>
+      <w:r>
+        <w:t>depending on if the accelerator is being pressed and the current speed of the car.</w:t>
       </w:r>
     </w:p>
     <w:p>
@@ -560,6 +647,8 @@
     <w:p/>
     <w:p/>
     <w:p/>
+    <w:p/>
+    <w:p/>
     <w:p>
       <w:pPr>
         <w:pStyle w:val="Heading1"/>
@@ -662,9 +751,6 @@
       <w:pPr>
         <w:pStyle w:val="BodyTextKeep"/>
         <w:ind w:right="0"/>
-        <w:rPr>
-          <w:sz w:val="20"/>
-        </w:rPr>
       </w:pPr>
       <w:r>
         <w:rPr>
@@ -716,6 +802,38 @@
     </w:p>
     <w:p>
       <w:pPr>
+        <w:pStyle w:val="Caption"/>
+        <w:rPr>
+          <w:sz w:val="20"/>
+        </w:rPr>
+      </w:pPr>
+      <w:r>
+        <w:t xml:space="preserve">Figure </w:t>
+      </w:r>
+      <w:r>
+        <w:fldChar w:fldCharType="begin"/>
+      </w:r>
+      <w:r>
+        <w:instrText xml:space="preserve"> SEQ Figure \* ARABIC </w:instrText>
+      </w:r>
+      <w:r>
+        <w:fldChar w:fldCharType="separate"/>
+      </w:r>
+      <w:r>
+        <w:rPr>
+          <w:noProof/>
+        </w:rPr>
+        <w:t>1</w:t>
+      </w:r>
+      <w:r>
+        <w:fldChar w:fldCharType="end"/>
+      </w:r>
+      <w:r>
+        <w:t>: Model Phase 1</w:t>
+      </w:r>
+    </w:p>
+    <w:p>
+      <w:pPr>
         <w:pStyle w:val="BodyTextKeep"/>
         <w:ind w:right="0"/>
         <w:rPr>
@@ -745,9 +863,6 @@
       <w:pPr>
         <w:pStyle w:val="BodyTextKeep"/>
         <w:ind w:right="0"/>
-        <w:rPr>
-          <w:sz w:val="20"/>
-        </w:rPr>
       </w:pPr>
       <w:r>
         <w:rPr>
@@ -799,6 +914,38 @@
     </w:p>
     <w:p>
       <w:pPr>
+        <w:pStyle w:val="Caption"/>
+        <w:rPr>
+          <w:sz w:val="20"/>
+        </w:rPr>
+      </w:pPr>
+      <w:r>
+        <w:t xml:space="preserve">Figure </w:t>
+      </w:r>
+      <w:r>
+        <w:fldChar w:fldCharType="begin"/>
+      </w:r>
+      <w:r>
+        <w:instrText xml:space="preserve"> SEQ Figure \* ARABIC </w:instrText>
+      </w:r>
+      <w:r>
+        <w:fldChar w:fldCharType="separate"/>
+      </w:r>
+      <w:r>
+        <w:rPr>
+          <w:noProof/>
+        </w:rPr>
+        <w:t>2</w:t>
+      </w:r>
+      <w:r>
+        <w:fldChar w:fldCharType="end"/>
+      </w:r>
+      <w:r>
+        <w:t>: Model Phase 2</w:t>
+      </w:r>
+    </w:p>
+    <w:p>
+      <w:pPr>
         <w:pStyle w:val="BodyTextKeep"/>
         <w:ind w:right="0"/>
         <w:rPr>
@@ -819,9 +966,6 @@
       <w:pPr>
         <w:pStyle w:val="BodyTextKeep"/>
         <w:ind w:right="0"/>
-        <w:rPr>
-          <w:sz w:val="20"/>
-        </w:rPr>
       </w:pPr>
       <w:r>
         <w:rPr>
@@ -921,6 +1065,38 @@
     </w:p>
     <w:p>
       <w:pPr>
+        <w:pStyle w:val="Caption"/>
+        <w:rPr>
+          <w:sz w:val="20"/>
+        </w:rPr>
+      </w:pPr>
+      <w:r>
+        <w:t xml:space="preserve">Figure </w:t>
+      </w:r>
+      <w:r>
+        <w:fldChar w:fldCharType="begin"/>
+      </w:r>
+      <w:r>
+        <w:instrText xml:space="preserve"> SEQ Figure \* ARABIC </w:instrText>
+      </w:r>
+      <w:r>
+        <w:fldChar w:fldCharType="separate"/>
+      </w:r>
+      <w:r>
+        <w:rPr>
+          <w:noProof/>
+        </w:rPr>
+        <w:t>3</w:t>
+      </w:r>
+      <w:r>
+        <w:fldChar w:fldCharType="end"/>
+      </w:r>
+      <w:r>
+        <w:t>: Model Phase 3</w:t>
+      </w:r>
+    </w:p>
+    <w:p>
+      <w:pPr>
         <w:pStyle w:val="BodyTextKeep"/>
         <w:ind w:right="0"/>
         <w:rPr>
@@ -931,13 +1107,33 @@
         <w:rPr>
           <w:sz w:val="20"/>
         </w:rPr>
-        <w:t xml:space="preserve">Lastly, we now needed to include monitors to monitor certain inputs from either the user or other modules in our design which could then pass the correct signals to the appropriate modules so they can continue correct functionality. We added an Accel Monitor, Brake </w:t>
-      </w:r>
-      <w:r>
-        <w:rPr>
-          <w:sz w:val="20"/>
-        </w:rPr>
-        <w:t>Monitor, Speed Monitor and Cruise Speed Monitor.</w:t>
+        <w:t xml:space="preserve">Lastly, we now needed to include monitors to monitor certain inputs from either the user or other modules in our design which could then pass the correct signals to the appropriate modules so they can continue correct functionality. We added </w:t>
+      </w:r>
+      <w:r>
+        <w:rPr>
+          <w:sz w:val="20"/>
+        </w:rPr>
+        <w:t>an Accel Monitor, Brake Monitor</w:t>
+      </w:r>
+      <w:r>
+        <w:rPr>
+          <w:sz w:val="20"/>
+        </w:rPr>
+        <w:t xml:space="preserve"> </w:t>
+      </w:r>
+      <w:bookmarkStart w:id="6" w:name="_GoBack"/>
+      <w:bookmarkEnd w:id="6"/>
+      <w:r>
+        <w:rPr>
+          <w:sz w:val="20"/>
+        </w:rPr>
+        <w:t xml:space="preserve">and </w:t>
+      </w:r>
+      <w:r>
+        <w:rPr>
+          <w:sz w:val="20"/>
+        </w:rPr>
+        <w:t>Speed Monitor.</w:t>
       </w:r>
       <w:r>
         <w:rPr>
@@ -956,9 +1152,6 @@
       <w:pPr>
         <w:pStyle w:val="BodyTextKeep"/>
         <w:ind w:right="0"/>
-        <w:rPr>
-          <w:sz w:val="20"/>
-        </w:rPr>
       </w:pPr>
       <w:r>
         <w:rPr>
@@ -1010,6 +1203,38 @@
     </w:p>
     <w:p>
       <w:pPr>
+        <w:pStyle w:val="Caption"/>
+        <w:rPr>
+          <w:sz w:val="20"/>
+        </w:rPr>
+      </w:pPr>
+      <w:r>
+        <w:t xml:space="preserve">Figure </w:t>
+      </w:r>
+      <w:r>
+        <w:fldChar w:fldCharType="begin"/>
+      </w:r>
+      <w:r>
+        <w:instrText xml:space="preserve"> SEQ Figure \* ARABIC </w:instrText>
+      </w:r>
+      <w:r>
+        <w:fldChar w:fldCharType="separate"/>
+      </w:r>
+      <w:r>
+        <w:rPr>
+          <w:noProof/>
+        </w:rPr>
+        <w:t>4</w:t>
+      </w:r>
+      <w:r>
+        <w:fldChar w:fldCharType="end"/>
+      </w:r>
+      <w:r>
+        <w:t>: Model Phase 4</w:t>
+      </w:r>
+    </w:p>
+    <w:p>
+      <w:pPr>
         <w:pStyle w:val="BodyTextKeep"/>
         <w:ind w:right="0"/>
         <w:rPr>
@@ -1020,6 +1245,7 @@
         <w:rPr>
           <w:sz w:val="20"/>
         </w:rPr>
+        <w:lastRenderedPageBreak/>
         <w:t>After verifying that our current model fit all the requirements that were stated in the project brief we then started on the creation of the Finite State Machines for each module.</w:t>
       </w:r>
     </w:p>
@@ -1027,9 +1253,6 @@
       <w:pPr>
         <w:pStyle w:val="BodyTextKeep"/>
         <w:ind w:right="0"/>
-        <w:rPr>
-          <w:sz w:val="20"/>
-        </w:rPr>
       </w:pPr>
       <w:r>
         <w:rPr>
@@ -1081,47 +1304,79 @@
     </w:p>
     <w:p>
       <w:pPr>
+        <w:pStyle w:val="Caption"/>
+        <w:rPr>
+          <w:sz w:val="20"/>
+        </w:rPr>
+      </w:pPr>
+      <w:r>
+        <w:t xml:space="preserve">Figure </w:t>
+      </w:r>
+      <w:r>
+        <w:fldChar w:fldCharType="begin"/>
+      </w:r>
+      <w:r>
+        <w:instrText xml:space="preserve"> SEQ Figure \* ARABIC </w:instrText>
+      </w:r>
+      <w:r>
+        <w:fldChar w:fldCharType="separate"/>
+      </w:r>
+      <w:r>
+        <w:rPr>
+          <w:noProof/>
+        </w:rPr>
+        <w:t>5</w:t>
+      </w:r>
+      <w:r>
+        <w:fldChar w:fldCharType="end"/>
+      </w:r>
+      <w:r>
+        <w:t>: Cruise State Resolver FSM</w:t>
+      </w:r>
+    </w:p>
+    <w:p>
+      <w:pPr>
         <w:pStyle w:val="BodyTextKeep"/>
         <w:ind w:right="0"/>
         <w:rPr>
           <w:sz w:val="20"/>
         </w:rPr>
       </w:pPr>
+      <w:r>
+        <w:rPr>
+          <w:sz w:val="20"/>
+        </w:rPr>
+        <w:t>The Cruise State</w:t>
+      </w:r>
+      <w:r>
+        <w:rPr>
+          <w:sz w:val="20"/>
+        </w:rPr>
+        <w:t xml:space="preserve"> Resolver</w:t>
+      </w:r>
+      <w:r>
+        <w:rPr>
+          <w:sz w:val="20"/>
+        </w:rPr>
+        <w:t xml:space="preserve"> is one of the most complex modules in the system, and decides what state the cruise controller is currently in. It takes multiple inputs ranging from the current car speeds to binary inputs like OFF or ON and </w:t>
+      </w:r>
+      <w:r>
+        <w:rPr>
+          <w:sz w:val="20"/>
+        </w:rPr>
+        <w:t>emits</w:t>
+      </w:r>
+      <w:r>
+        <w:rPr>
+          <w:sz w:val="20"/>
+        </w:rPr>
+        <w:t xml:space="preserve"> the current state the car should be in.</w:t>
+      </w:r>
     </w:p>
     <w:p>
       <w:pPr>
         <w:pStyle w:val="BodyTextKeep"/>
         <w:ind w:right="0"/>
-        <w:rPr>
-          <w:sz w:val="20"/>
-        </w:rPr>
-      </w:pPr>
-      <w:r>
-        <w:rPr>
-          <w:sz w:val="20"/>
-        </w:rPr>
-        <w:t>The Cruise State</w:t>
-      </w:r>
-      <w:r>
-        <w:rPr>
-          <w:sz w:val="20"/>
-        </w:rPr>
-        <w:t xml:space="preserve"> Resolver</w:t>
-      </w:r>
-      <w:r>
-        <w:rPr>
-          <w:sz w:val="20"/>
-        </w:rPr>
-        <w:t xml:space="preserve"> is one of the most complex modules in the system, and decides what state the cruise controller is currently in. It takes multiple inputs ranging from the current car speeds to binary inputs like OFF or ON and returns the current state the car should be in.</w:t>
-      </w:r>
-    </w:p>
-    <w:p>
-      <w:pPr>
-        <w:pStyle w:val="BodyTextKeep"/>
-        <w:ind w:right="0"/>
-        <w:rPr>
-          <w:sz w:val="20"/>
-        </w:rPr>
       </w:pPr>
       <w:r>
         <w:rPr>
@@ -1173,6 +1428,38 @@
     </w:p>
     <w:p>
       <w:pPr>
+        <w:pStyle w:val="Caption"/>
+        <w:rPr>
+          <w:sz w:val="20"/>
+        </w:rPr>
+      </w:pPr>
+      <w:r>
+        <w:t xml:space="preserve">Figure </w:t>
+      </w:r>
+      <w:r>
+        <w:fldChar w:fldCharType="begin"/>
+      </w:r>
+      <w:r>
+        <w:instrText xml:space="preserve"> SEQ Figure \* ARABIC </w:instrText>
+      </w:r>
+      <w:r>
+        <w:fldChar w:fldCharType="separate"/>
+      </w:r>
+      <w:r>
+        <w:rPr>
+          <w:noProof/>
+        </w:rPr>
+        <w:t>6</w:t>
+      </w:r>
+      <w:r>
+        <w:fldChar w:fldCharType="end"/>
+      </w:r>
+      <w:r>
+        <w:t>: Cruise Speed Setter FSM</w:t>
+      </w:r>
+    </w:p>
+    <w:p>
+      <w:pPr>
         <w:pStyle w:val="BodyTextKeep"/>
         <w:ind w:right="0"/>
         <w:rPr>
@@ -1183,7 +1470,6 @@
         <w:rPr>
           <w:sz w:val="20"/>
         </w:rPr>
-        <w:lastRenderedPageBreak/>
         <w:t xml:space="preserve">The Cruise Speed </w:t>
       </w:r>
       <w:r>
@@ -1196,16 +1482,19 @@
         <w:rPr>
           <w:sz w:val="20"/>
         </w:rPr>
-        <w:t xml:space="preserve">module is designed to set the speed at which the cruise control system will run the car at when the cruise controller is active. </w:t>
+        <w:t>module is designed to set the speed at which the cruise control system will run the car at when t</w:t>
+      </w:r>
+      <w:r>
+        <w:rPr>
+          <w:sz w:val="20"/>
+        </w:rPr>
+        <w:t>he cruise controller is active. If the speed exceeds the minimum or maximum threshold at which this assignment has provided for us, it will emit a signal that will return the cruise speed to the appropriate and correct levels.</w:t>
       </w:r>
     </w:p>
     <w:p>
       <w:pPr>
         <w:pStyle w:val="BodyTextKeep"/>
         <w:ind w:right="0"/>
-        <w:rPr>
-          <w:sz w:val="20"/>
-        </w:rPr>
       </w:pPr>
       <w:r>
         <w:rPr>
@@ -1257,6 +1546,38 @@
     </w:p>
     <w:p>
       <w:pPr>
+        <w:pStyle w:val="Caption"/>
+        <w:rPr>
+          <w:sz w:val="20"/>
+        </w:rPr>
+      </w:pPr>
+      <w:r>
+        <w:t xml:space="preserve">Figure </w:t>
+      </w:r>
+      <w:r>
+        <w:fldChar w:fldCharType="begin"/>
+      </w:r>
+      <w:r>
+        <w:instrText xml:space="preserve"> SEQ Figure \* ARABIC </w:instrText>
+      </w:r>
+      <w:r>
+        <w:fldChar w:fldCharType="separate"/>
+      </w:r>
+      <w:r>
+        <w:rPr>
+          <w:noProof/>
+        </w:rPr>
+        <w:t>7</w:t>
+      </w:r>
+      <w:r>
+        <w:fldChar w:fldCharType="end"/>
+      </w:r>
+      <w:r>
+        <w:t>: Throttle Controller FSM</w:t>
+      </w:r>
+    </w:p>
+    <w:p>
+      <w:pPr>
         <w:pStyle w:val="BodyTextKeep"/>
         <w:ind w:right="0"/>
         <w:rPr>
@@ -1305,29 +1626,29 @@
           <w:sz w:val="20"/>
         </w:rPr>
       </w:pPr>
+      <w:r>
+        <w:rPr>
+          <w:sz w:val="20"/>
+        </w:rPr>
+        <w:t xml:space="preserve">The Finite State Machines for each of the monitors are much simpler than the other Finite State Machines as they mainly focus on one input and act accordingly as opposed to the other modules which are inputted multiple signals and sometimes </w:t>
+      </w:r>
+      <w:r>
+        <w:rPr>
+          <w:sz w:val="20"/>
+        </w:rPr>
+        <w:t xml:space="preserve">also </w:t>
+      </w:r>
+      <w:r>
+        <w:rPr>
+          <w:sz w:val="20"/>
+        </w:rPr>
+        <w:t>output a considerable number of signals.</w:t>
+      </w:r>
     </w:p>
     <w:p>
       <w:pPr>
         <w:pStyle w:val="BodyTextKeep"/>
         <w:ind w:right="0"/>
-        <w:rPr>
-          <w:sz w:val="20"/>
-        </w:rPr>
-      </w:pPr>
-      <w:r>
-        <w:rPr>
-          <w:sz w:val="20"/>
-        </w:rPr>
-        <w:t>The Finite State Machines for each of the monitors are much simpler than the other Finite State Machines as they mainly focus on one input and act accordingly as opposed to the other modules which are inputted multiple signals and sometimes output a considerable number of signals.</w:t>
-      </w:r>
-    </w:p>
-    <w:p>
-      <w:pPr>
-        <w:pStyle w:val="BodyTextKeep"/>
-        <w:ind w:right="0"/>
-        <w:rPr>
-          <w:sz w:val="20"/>
-        </w:rPr>
       </w:pPr>
       <w:r>
         <w:rPr>
@@ -1379,6 +1700,38 @@
     </w:p>
     <w:p>
       <w:pPr>
+        <w:pStyle w:val="Caption"/>
+        <w:rPr>
+          <w:sz w:val="20"/>
+        </w:rPr>
+      </w:pPr>
+      <w:r>
+        <w:t xml:space="preserve">Figure </w:t>
+      </w:r>
+      <w:r>
+        <w:fldChar w:fldCharType="begin"/>
+      </w:r>
+      <w:r>
+        <w:instrText xml:space="preserve"> SEQ Figure \* ARABIC </w:instrText>
+      </w:r>
+      <w:r>
+        <w:fldChar w:fldCharType="separate"/>
+      </w:r>
+      <w:r>
+        <w:rPr>
+          <w:noProof/>
+        </w:rPr>
+        <w:t>8</w:t>
+      </w:r>
+      <w:r>
+        <w:fldChar w:fldCharType="end"/>
+      </w:r>
+      <w:r>
+        <w:t>: Speed Monitor FSM</w:t>
+      </w:r>
+    </w:p>
+    <w:p>
+      <w:pPr>
         <w:pStyle w:val="BodyTextKeep"/>
         <w:ind w:right="0"/>
         <w:rPr>
@@ -1389,16 +1742,26 @@
         <w:rPr>
           <w:sz w:val="20"/>
         </w:rPr>
-        <w:t>The Speed Monitor is given the current speed of the car and calculates whether the speed exceeds the given min or max limits for car speed.</w:t>
+        <w:lastRenderedPageBreak/>
+        <w:t xml:space="preserve">The Speed Monitor is given the current speed of the car and calculates whether the speed exceeds the given </w:t>
+      </w:r>
+      <w:r>
+        <w:rPr>
+          <w:sz w:val="20"/>
+        </w:rPr>
+        <w:t>min or max limits for car speed, emitting the</w:t>
+      </w:r>
+      <w:r>
+        <w:rPr>
+          <w:sz w:val="20"/>
+        </w:rPr>
+        <w:t xml:space="preserve"> signal SpeedExceed if it does.</w:t>
       </w:r>
     </w:p>
     <w:p>
       <w:pPr>
         <w:pStyle w:val="BodyTextKeep"/>
         <w:ind w:right="0"/>
-        <w:rPr>
-          <w:sz w:val="20"/>
-        </w:rPr>
       </w:pPr>
       <w:r>
         <w:rPr>
@@ -1450,6 +1813,38 @@
     </w:p>
     <w:p>
       <w:pPr>
+        <w:pStyle w:val="Caption"/>
+        <w:rPr>
+          <w:sz w:val="20"/>
+        </w:rPr>
+      </w:pPr>
+      <w:r>
+        <w:t xml:space="preserve">Figure </w:t>
+      </w:r>
+      <w:r>
+        <w:fldChar w:fldCharType="begin"/>
+      </w:r>
+      <w:r>
+        <w:instrText xml:space="preserve"> SEQ Figure \* ARABIC </w:instrText>
+      </w:r>
+      <w:r>
+        <w:fldChar w:fldCharType="separate"/>
+      </w:r>
+      <w:r>
+        <w:rPr>
+          <w:noProof/>
+        </w:rPr>
+        <w:t>9</w:t>
+      </w:r>
+      <w:r>
+        <w:fldChar w:fldCharType="end"/>
+      </w:r>
+      <w:r>
+        <w:t>: Brake Monitor FSM</w:t>
+      </w:r>
+    </w:p>
+    <w:p>
+      <w:pPr>
         <w:pStyle w:val="BodyTextKeep"/>
         <w:ind w:right="0"/>
         <w:rPr>
@@ -1460,16 +1855,55 @@
         <w:rPr>
           <w:sz w:val="20"/>
         </w:rPr>
-        <w:t>The Brake Monitor takes the binary brake input and converts it into an output called BrakePressed to signify if the main car’s brake has been pressed.</w:t>
+        <w:t>The Brake Monitor takes the</w:t>
+      </w:r>
+      <w:r>
+        <w:rPr>
+          <w:sz w:val="20"/>
+        </w:rPr>
+        <w:t xml:space="preserve"> brake input and </w:t>
+      </w:r>
+      <w:r>
+        <w:rPr>
+          <w:sz w:val="20"/>
+        </w:rPr>
+        <w:t>emits</w:t>
+      </w:r>
+      <w:r>
+        <w:rPr>
+          <w:sz w:val="20"/>
+        </w:rPr>
+        <w:t xml:space="preserve"> an output called BrakePressed </w:t>
+      </w:r>
+      <w:r>
+        <w:rPr>
+          <w:sz w:val="20"/>
+        </w:rPr>
+        <w:t xml:space="preserve">if the brake </w:t>
+      </w:r>
+      <w:r>
+        <w:rPr>
+          <w:sz w:val="20"/>
+        </w:rPr>
+        <w:t xml:space="preserve">input </w:t>
+      </w:r>
+      <w:r>
+        <w:rPr>
+          <w:sz w:val="20"/>
+        </w:rPr>
+        <w:t xml:space="preserve">signal goes over the Pedalsmin threshold </w:t>
+      </w:r>
+      <w:r>
+        <w:rPr>
+          <w:sz w:val="20"/>
+        </w:rPr>
+        <w:t>to signify if the car’s brake has been pressed.</w:t>
       </w:r>
     </w:p>
     <w:p>
       <w:pPr>
         <w:pStyle w:val="BodyTextKeep"/>
         <w:ind w:right="0"/>
-        <w:rPr>
-          <w:sz w:val="20"/>
-        </w:rPr>
       </w:pPr>
       <w:r>
         <w:rPr>
@@ -1521,16 +1955,129 @@
     </w:p>
     <w:p>
       <w:pPr>
+        <w:pStyle w:val="Caption"/>
+        <w:rPr>
+          <w:sz w:val="20"/>
+        </w:rPr>
+      </w:pPr>
+      <w:r>
+        <w:t xml:space="preserve">Figure </w:t>
+      </w:r>
+      <w:r>
+        <w:fldChar w:fldCharType="begin"/>
+      </w:r>
+      <w:r>
+        <w:instrText xml:space="preserve"> SEQ Figure \* ARABIC </w:instrText>
+      </w:r>
+      <w:r>
+        <w:fldChar w:fldCharType="separate"/>
+      </w:r>
+      <w:r>
+        <w:rPr>
+          <w:noProof/>
+        </w:rPr>
+        <w:t>10</w:t>
+      </w:r>
+      <w:r>
+        <w:fldChar w:fldCharType="end"/>
+      </w:r>
+      <w:r>
+        <w:t>: Accel Monitor FSM</w:t>
+      </w:r>
+    </w:p>
+    <w:bookmarkEnd w:id="5"/>
+    <w:p>
+      <w:pPr>
         <w:pStyle w:val="BodyTextKeep"/>
         <w:ind w:right="0"/>
-      </w:pPr>
-      <w:r>
-        <w:rPr>
-          <w:sz w:val="20"/>
-        </w:rPr>
-        <w:t>Finally, the Accel Monitor uses the accelerator binary input to calculate if the car’s accelerator pedal is being pushed or not.</w:t>
-      </w:r>
-      <w:bookmarkEnd w:id="5"/>
+        <w:rPr>
+          <w:sz w:val="20"/>
+        </w:rPr>
+      </w:pPr>
+      <w:r>
+        <w:rPr>
+          <w:sz w:val="20"/>
+        </w:rPr>
+        <w:t>Finally, t</w:t>
+      </w:r>
+      <w:r>
+        <w:rPr>
+          <w:sz w:val="20"/>
+        </w:rPr>
+        <w:t xml:space="preserve">he </w:t>
+      </w:r>
+      <w:r>
+        <w:rPr>
+          <w:sz w:val="20"/>
+        </w:rPr>
+        <w:t>Accel</w:t>
+      </w:r>
+      <w:r>
+        <w:rPr>
+          <w:sz w:val="20"/>
+        </w:rPr>
+        <w:t xml:space="preserve"> Monitor takes the </w:t>
+      </w:r>
+      <w:r>
+        <w:rPr>
+          <w:sz w:val="20"/>
+        </w:rPr>
+        <w:t>accelerator</w:t>
+      </w:r>
+      <w:r>
+        <w:rPr>
+          <w:sz w:val="20"/>
+        </w:rPr>
+        <w:t xml:space="preserve"> input and emits</w:t>
+      </w:r>
+      <w:r>
+        <w:rPr>
+          <w:sz w:val="20"/>
+        </w:rPr>
+        <w:t xml:space="preserve"> an output called Accel</w:t>
+      </w:r>
+      <w:r>
+        <w:rPr>
+          <w:sz w:val="20"/>
+        </w:rPr>
+        <w:t xml:space="preserve">Pressed if the </w:t>
+      </w:r>
+      <w:r>
+        <w:rPr>
+          <w:sz w:val="20"/>
+        </w:rPr>
+        <w:t>accelerator</w:t>
+      </w:r>
+      <w:r>
+        <w:rPr>
+          <w:sz w:val="20"/>
+        </w:rPr>
+        <w:t xml:space="preserve"> </w:t>
+      </w:r>
+      <w:r>
+        <w:rPr>
+          <w:sz w:val="20"/>
+        </w:rPr>
+        <w:t xml:space="preserve">input </w:t>
+      </w:r>
+      <w:r>
+        <w:rPr>
+          <w:sz w:val="20"/>
+        </w:rPr>
+        <w:t xml:space="preserve">signal goes over the Pedalsmin threshold to signify if the car’s </w:t>
+      </w:r>
+      <w:r>
+        <w:rPr>
+          <w:sz w:val="20"/>
+        </w:rPr>
+        <w:t>accelerator</w:t>
+      </w:r>
+      <w:r>
+        <w:rPr>
+          <w:sz w:val="20"/>
+        </w:rPr>
+        <w:t xml:space="preserve"> has been pressed.</w:t>
+      </w:r>
     </w:p>
     <w:p>
       <w:pPr>
@@ -1567,25 +2114,55 @@
         <w:rPr>
           <w:sz w:val="20"/>
         </w:rPr>
-        <w:t xml:space="preserve">would be the initial creation of the diagram using the given specifications and the Esterel syntax, as we found that some of the specifications given to us were difficult for us to implement as we didn’t know how the syntax for those specifications worked. Thankfully with the help of the lecture slides, TAs and provided reading, we </w:t>
-      </w:r>
-      <w:r>
-        <w:rPr>
-          <w:sz w:val="20"/>
-        </w:rPr>
-        <w:t>could</w:t>
-      </w:r>
-      <w:r>
-        <w:rPr>
-          <w:sz w:val="20"/>
-        </w:rPr>
-        <w:t xml:space="preserve"> understand the language more, allowing us to be able to successfully implement our design in Esterel.</w:t>
-      </w:r>
-      <w:r>
-        <w:rPr>
-          <w:sz w:val="20"/>
-        </w:rPr>
-        <w:t xml:space="preserve"> We started with the conversion of the given specifications of the cruise control system being converted individually into pseudocode and eventually Esterel code alongside the creation of the </w:t>
+        <w:t xml:space="preserve">would be the initial creation of the diagram using the given specifications and the Esterel syntax, as we found that some of the specifications given to us </w:t>
+      </w:r>
+      <w:r>
+        <w:rPr>
+          <w:sz w:val="20"/>
+        </w:rPr>
+        <w:t xml:space="preserve">were difficult for us to implement as we didn’t know how the syntax for those specifications worked. Thankfully with the help of the lecture slides, TAs and provided reading, we </w:t>
+      </w:r>
+      <w:r>
+        <w:rPr>
+          <w:sz w:val="20"/>
+        </w:rPr>
+        <w:t>understood</w:t>
+      </w:r>
+      <w:r>
+        <w:rPr>
+          <w:sz w:val="20"/>
+        </w:rPr>
+        <w:t xml:space="preserve"> the language more, allowing us to be able to successfully implement our design in Esterel.</w:t>
+      </w:r>
+      <w:r>
+        <w:rPr>
+          <w:sz w:val="20"/>
+        </w:rPr>
+        <w:t xml:space="preserve"> We started with the conversion of the given specifications of the cruise control system being converted individually into pseudocode and eventually Esterel </w:t>
+      </w:r>
+      <w:r>
+        <w:rPr>
+          <w:sz w:val="20"/>
+        </w:rPr>
+        <w:t>modules</w:t>
+      </w:r>
+      <w:r>
+        <w:rPr>
+          <w:sz w:val="20"/>
+        </w:rPr>
+        <w:t xml:space="preserve"> </w:t>
+      </w:r>
+      <w:r>
+        <w:rPr>
+          <w:sz w:val="20"/>
+        </w:rPr>
+        <w:t>following</w:t>
+      </w:r>
+      <w:r>
+        <w:rPr>
+          <w:sz w:val="20"/>
+        </w:rPr>
+        <w:t xml:space="preserve"> the creation of the </w:t>
       </w:r>
       <w:r>
         <w:rPr>
@@ -1597,7 +2174,19 @@
         <w:rPr>
           <w:sz w:val="20"/>
         </w:rPr>
-        <w:t xml:space="preserve"> Once the individual modules had been created and finalized, they needed to be integrated with one-another. The integration was the most difficult part, as it would create the final product for this assignment. Once the integration was complete the system would then need to be verified to ensure it met all the provided specifications in the brief. </w:t>
+        <w:t xml:space="preserve"> Once the individual modules had been created and finalized, they needed to be integrated with one-another. The integration was the most difficult part,</w:t>
+      </w:r>
+      <w:r>
+        <w:rPr>
+          <w:sz w:val="20"/>
+        </w:rPr>
+        <w:t xml:space="preserve"> as occasional errors would start to appear, even though all modules worked perfectly by themselves, the integration would cause new conflicts in between modules</w:t>
+      </w:r>
+      <w:r>
+        <w:rPr>
+          <w:sz w:val="20"/>
+        </w:rPr>
+        <w:t xml:space="preserve">. Once the integration was complete the system would then need to be verified to ensure it met all the provided specifications in the brief. </w:t>
       </w:r>
     </w:p>
     <w:p>
@@ -1609,17 +2198,15 @@
           <w:sz w:val="20"/>
         </w:rPr>
       </w:pPr>
-      <w:r>
-        <w:rPr>
-          <w:sz w:val="20"/>
-        </w:rPr>
-        <w:t xml:space="preserve">In the end our system was able to meet </w:t>
-      </w:r>
-      <w:r>
-        <w:rPr>
-          <w:sz w:val="20"/>
-        </w:rPr>
-        <w:t xml:space="preserve">all conditions that were provided to us through verifying it by using the vector in and out files provided by the assignment brief. </w:t>
+    </w:p>
+    <w:p>
+      <w:pPr>
+        <w:pStyle w:val="Heading1"/>
+        <w:keepNext w:val="0"/>
+        <w:widowControl w:val="0"/>
+      </w:pPr>
+      <w:r>
+        <w:t>Validation</w:t>
       </w:r>
     </w:p>
     <w:p>
@@ -1631,6 +2218,144 @@
           <w:sz w:val="20"/>
         </w:rPr>
       </w:pPr>
+      <w:r>
+        <w:rPr>
+          <w:sz w:val="20"/>
+        </w:rPr>
+        <w:t>Once we had int</w:t>
+      </w:r>
+      <w:r>
+        <w:rPr>
+          <w:sz w:val="20"/>
+        </w:rPr>
+        <w:t>egrated and implemented our system it was time to test and ensure that it worked. We were provided with input and output vectors with the assignment that were meant to be used in order to test our system and ensure that i</w:t>
+      </w:r>
+      <w:r>
+        <w:rPr>
+          <w:sz w:val="20"/>
+        </w:rPr>
+        <w:t>t</w:t>
+      </w:r>
+      <w:r>
+        <w:rPr>
+          <w:sz w:val="20"/>
+        </w:rPr>
+        <w:t xml:space="preserve"> passed all the specifications that were presented to us. The testing </w:t>
+      </w:r>
+      <w:r>
+        <w:rPr>
+          <w:sz w:val="20"/>
+        </w:rPr>
+        <w:t xml:space="preserve">was </w:t>
+      </w:r>
+      <w:r>
+        <w:rPr>
+          <w:sz w:val="20"/>
+        </w:rPr>
+        <w:t>originally meant to be run using the “Recording” feature in th</w:t>
+      </w:r>
+      <w:r>
+        <w:rPr>
+          <w:sz w:val="20"/>
+        </w:rPr>
+        <w:t>e Esterel simulator but it seemed</w:t>
+      </w:r>
+      <w:r>
+        <w:rPr>
+          <w:sz w:val="20"/>
+        </w:rPr>
+        <w:t xml:space="preserve"> to be that the vector files that </w:t>
+      </w:r>
+      <w:r>
+        <w:rPr>
+          <w:sz w:val="20"/>
+        </w:rPr>
+        <w:t>were</w:t>
+      </w:r>
+      <w:r>
+        <w:rPr>
+          <w:sz w:val="20"/>
+        </w:rPr>
+        <w:t xml:space="preserve"> meant to be input</w:t>
+      </w:r>
+      <w:r>
+        <w:rPr>
+          <w:sz w:val="20"/>
+        </w:rPr>
+        <w:t>ted</w:t>
+      </w:r>
+      <w:r>
+        <w:rPr>
+          <w:sz w:val="20"/>
+        </w:rPr>
+        <w:t xml:space="preserve"> in</w:t>
+      </w:r>
+      <w:r>
+        <w:rPr>
+          <w:sz w:val="20"/>
+        </w:rPr>
+        <w:t>to</w:t>
+      </w:r>
+      <w:r>
+        <w:rPr>
+          <w:sz w:val="20"/>
+        </w:rPr>
+        <w:t xml:space="preserve"> the</w:t>
+      </w:r>
+      <w:r>
+        <w:rPr>
+          <w:sz w:val="20"/>
+        </w:rPr>
+        <w:t xml:space="preserve"> simulator we</w:t>
+      </w:r>
+      <w:r>
+        <w:rPr>
+          <w:sz w:val="20"/>
+        </w:rPr>
+        <w:t>re unable to be inserted into the recorder</w:t>
+      </w:r>
+      <w:r>
+        <w:rPr>
+          <w:sz w:val="20"/>
+        </w:rPr>
+        <w:t xml:space="preserve"> for an unknown reason</w:t>
+      </w:r>
+      <w:r>
+        <w:rPr>
+          <w:sz w:val="20"/>
+        </w:rPr>
+        <w:t>. Because of this, instead of automatically testing our system we manually test</w:t>
+      </w:r>
+      <w:r>
+        <w:rPr>
+          <w:sz w:val="20"/>
+        </w:rPr>
+        <w:t>ed</w:t>
+      </w:r>
+      <w:r>
+        <w:rPr>
+          <w:sz w:val="20"/>
+        </w:rPr>
+        <w:t xml:space="preserve"> all the scenarios that were provided in the input vector file along with some other scenarios that the input file may have missed. </w:t>
+      </w:r>
+      <w:r>
+        <w:rPr>
+          <w:sz w:val="20"/>
+        </w:rPr>
+        <w:t xml:space="preserve">Once we </w:t>
+      </w:r>
+      <w:r>
+        <w:rPr>
+          <w:sz w:val="20"/>
+        </w:rPr>
+        <w:t>tested the</w:t>
+      </w:r>
+      <w:r>
+        <w:rPr>
+          <w:sz w:val="20"/>
+        </w:rPr>
+        <w:t xml:space="preserve"> scenarios and made sure that they were correct we knew that our implementation of the cruise control system was up to standard.</w:t>
+      </w:r>
     </w:p>
     <w:p>
       <w:pPr>
@@ -1644,196 +2369,11 @@
     </w:p>
     <w:p>
       <w:pPr>
-        <w:pStyle w:val="BodyTextKeep"/>
-        <w:keepNext w:val="0"/>
-        <w:widowControl w:val="0"/>
-        <w:rPr>
-          <w:sz w:val="20"/>
-        </w:rPr>
-      </w:pPr>
-    </w:p>
-    <w:p>
-      <w:pPr>
-        <w:pStyle w:val="BodyTextKeep"/>
-        <w:keepNext w:val="0"/>
-        <w:widowControl w:val="0"/>
-        <w:rPr>
-          <w:sz w:val="20"/>
-        </w:rPr>
-      </w:pPr>
-    </w:p>
-    <w:p>
-      <w:pPr>
-        <w:pStyle w:val="BodyTextKeep"/>
-        <w:keepNext w:val="0"/>
-        <w:widowControl w:val="0"/>
-        <w:rPr>
-          <w:sz w:val="20"/>
-        </w:rPr>
-      </w:pPr>
-    </w:p>
-    <w:p>
-      <w:pPr>
-        <w:pStyle w:val="BodyTextKeep"/>
-        <w:keepNext w:val="0"/>
-        <w:widowControl w:val="0"/>
-        <w:rPr>
-          <w:sz w:val="20"/>
-        </w:rPr>
-      </w:pPr>
-      <w:bookmarkStart w:id="6" w:name="_GoBack"/>
-      <w:bookmarkEnd w:id="6"/>
-    </w:p>
-    <w:p>
-      <w:pPr>
         <w:pStyle w:val="Heading1"/>
         <w:keepNext w:val="0"/>
         <w:widowControl w:val="0"/>
       </w:pPr>
       <w:r>
-        <w:lastRenderedPageBreak/>
-        <w:t>Validation</w:t>
-      </w:r>
-    </w:p>
-    <w:p>
-      <w:pPr>
-        <w:pStyle w:val="BodyTextKeep"/>
-        <w:keepNext w:val="0"/>
-        <w:widowControl w:val="0"/>
-        <w:rPr>
-          <w:sz w:val="20"/>
-        </w:rPr>
-      </w:pPr>
-      <w:r>
-        <w:rPr>
-          <w:sz w:val="20"/>
-        </w:rPr>
-        <w:t>Once we had int</w:t>
-      </w:r>
-      <w:r>
-        <w:rPr>
-          <w:sz w:val="20"/>
-        </w:rPr>
-        <w:t xml:space="preserve">egrated and implemented our system it was time to test and ensure that it worked. We were provided with input and output vectors with the assignment that were meant to be used in order to test our system and ensure that is passed all the specifications that were presented to us. The testing </w:t>
-      </w:r>
-      <w:r>
-        <w:rPr>
-          <w:sz w:val="20"/>
-        </w:rPr>
-        <w:t xml:space="preserve">was </w:t>
-      </w:r>
-      <w:r>
-        <w:rPr>
-          <w:sz w:val="20"/>
-        </w:rPr>
-        <w:t xml:space="preserve">originally meant to be run using the “Recording” feature in the Esterel simulator but it seems to be that the vector files that </w:t>
-      </w:r>
-      <w:r>
-        <w:rPr>
-          <w:sz w:val="20"/>
-        </w:rPr>
-        <w:t>were</w:t>
-      </w:r>
-      <w:r>
-        <w:rPr>
-          <w:sz w:val="20"/>
-        </w:rPr>
-        <w:t xml:space="preserve"> meant to be input</w:t>
-      </w:r>
-      <w:r>
-        <w:rPr>
-          <w:sz w:val="20"/>
-        </w:rPr>
-        <w:t>ted</w:t>
-      </w:r>
-      <w:r>
-        <w:rPr>
-          <w:sz w:val="20"/>
-        </w:rPr>
-        <w:t xml:space="preserve"> in</w:t>
-      </w:r>
-      <w:r>
-        <w:rPr>
-          <w:sz w:val="20"/>
-        </w:rPr>
-        <w:t>to</w:t>
-      </w:r>
-      <w:r>
-        <w:rPr>
-          <w:sz w:val="20"/>
-        </w:rPr>
-        <w:t xml:space="preserve"> the</w:t>
-      </w:r>
-      <w:r>
-        <w:rPr>
-          <w:sz w:val="20"/>
-        </w:rPr>
-        <w:t xml:space="preserve"> simulator we</w:t>
-      </w:r>
-      <w:r>
-        <w:rPr>
-          <w:sz w:val="20"/>
-        </w:rPr>
-        <w:t>re unable to be inserted into the recorder</w:t>
-      </w:r>
-      <w:r>
-        <w:rPr>
-          <w:sz w:val="20"/>
-        </w:rPr>
-        <w:t xml:space="preserve"> for an unknown reason</w:t>
-      </w:r>
-      <w:r>
-        <w:rPr>
-          <w:sz w:val="20"/>
-        </w:rPr>
-        <w:t xml:space="preserve">. Because of this, instead of automatically testing our system we had to manually test all the scenarios that were provided in the input vector file along with some other scenarios that the input file may have missed. </w:t>
-      </w:r>
-      <w:r>
-        <w:rPr>
-          <w:sz w:val="20"/>
-        </w:rPr>
-        <w:t xml:space="preserve">Once we </w:t>
-      </w:r>
-      <w:r>
-        <w:rPr>
-          <w:sz w:val="20"/>
-        </w:rPr>
-        <w:t>tested the</w:t>
-      </w:r>
-      <w:r>
-        <w:rPr>
-          <w:sz w:val="20"/>
-        </w:rPr>
-        <w:t xml:space="preserve"> scenarios and made sure that they were correct we knew that our implementation of the cruise control system was up to standard.</w:t>
-      </w:r>
-    </w:p>
-    <w:p>
-      <w:pPr>
-        <w:pStyle w:val="BodyTextKeep"/>
-        <w:keepNext w:val="0"/>
-        <w:widowControl w:val="0"/>
-        <w:rPr>
-          <w:sz w:val="20"/>
-        </w:rPr>
-      </w:pPr>
-    </w:p>
-    <w:p>
-      <w:pPr>
-        <w:pStyle w:val="BodyTextKeep"/>
-        <w:keepNext w:val="0"/>
-        <w:widowControl w:val="0"/>
-        <w:rPr>
-          <w:sz w:val="20"/>
-        </w:rPr>
-      </w:pPr>
-    </w:p>
-    <w:p>
-      <w:pPr>
-        <w:pStyle w:val="Heading1"/>
-        <w:keepNext w:val="0"/>
-        <w:widowControl w:val="0"/>
-      </w:pPr>
-      <w:r>
         <w:t>Conclusions</w:t>
       </w:r>
     </w:p>
@@ -1857,7 +2397,13 @@
         <w:t>, and depending on those inputs, manage a cruise control system designed to keep a car at a set speed, with additional features such as going on standby and disabling itself when certain inputs are signaled (Accelerator, Brake etc.)</w:t>
       </w:r>
       <w:r>
-        <w:t>. The use of Esterel for this assignment proved slightly difficult at first, but as we got more and more used to the language, as well as seeing the similarities between it and VHDL, a language we were familiar with, we were able to understand the language much more easily.</w:t>
+        <w:t>. The use of Esterel for this assignment proved slightly difficult at first, but as we got more and more used to</w:t>
+      </w:r>
+      <w:r>
+        <w:t xml:space="preserve"> using</w:t>
+      </w:r>
+      <w:r>
+        <w:t xml:space="preserve"> the language, as well as seeing the similarities between it and VHDL, a language we were familiar with, we were able to understand the language much more easily.</w:t>
       </w:r>
     </w:p>
     <w:p>
@@ -3639,7 +4185,7 @@
 </file>
 
 <file path=customXml/itemProps1.xml><?xml version="1.0" encoding="utf-8"?>
-<ds:datastoreItem xmlns:ds="http://schemas.openxmlformats.org/officeDocument/2006/customXml" ds:itemID="{D99872D1-0A70-43F9-93BE-0B205E7161CD}">
+<ds:datastoreItem xmlns:ds="http://schemas.openxmlformats.org/officeDocument/2006/customXml" ds:itemID="{CF7DD916-A46D-465A-8D01-009665C11AC1}">
   <ds:schemaRefs>
     <ds:schemaRef ds:uri="http://schemas.openxmlformats.org/officeDocument/2006/bibliography"/>
   </ds:schemaRefs>

</xml_diff>

<commit_message>
Edited report & filled in project review form & cleaned repo
</commit_message>
<xml_diff>
--- a/Report_Group_17.docx
+++ b/Report_Group_17.docx
@@ -172,7 +172,21 @@
           <w:b w:val="0"/>
           <w:sz w:val="20"/>
         </w:rPr>
-        <w:t xml:space="preserve"> multiple ways to approach the design process. One such process is the model-based approach. The model based approach involves the development of functional specification models which are then implemented using a synchronous language. For this assignment </w:t>
+        <w:t xml:space="preserve"> multiple ways to approach the design process. One such process is the </w:t>
+      </w:r>
+      <w:r>
+        <w:rPr>
+          <w:b w:val="0"/>
+          <w:sz w:val="20"/>
+        </w:rPr>
+        <w:t>model-based approach. The model-</w:t>
+      </w:r>
+      <w:r>
+        <w:rPr>
+          <w:b w:val="0"/>
+          <w:sz w:val="20"/>
+        </w:rPr>
+        <w:t xml:space="preserve">based approach involves the development of functional specification models which are then implemented using a synchronous language. For this assignment </w:t>
       </w:r>
       <w:r>
         <w:rPr>
@@ -241,7 +255,19 @@
         <w:rPr>
           <w:sz w:val="20"/>
         </w:rPr>
-        <w:t xml:space="preserve">In Computer Systems 723 we have been tasked with the creation of a cruise control system </w:t>
+        <w:t>In Computer Systems 723 we have been tasked with the creation of a cruise control system</w:t>
+      </w:r>
+      <w:r>
+        <w:rPr>
+          <w:sz w:val="20"/>
+        </w:rPr>
+        <w:t>,</w:t>
+      </w:r>
+      <w:r>
+        <w:rPr>
+          <w:sz w:val="20"/>
+        </w:rPr>
+        <w:t xml:space="preserve"> </w:t>
       </w:r>
       <w:r>
         <w:rPr>
@@ -604,7 +630,13 @@
     </w:p>
     <w:p>
       <w:r>
-        <w:t>Additionally, the acceleration and brake pedals will never be pressed together.</w:t>
+        <w:t>Additionally,</w:t>
+      </w:r>
+      <w:r>
+        <w:t xml:space="preserve"> it is assumed that</w:t>
+      </w:r>
+      <w:r>
+        <w:t xml:space="preserve"> the acceleration and brake pedals will never be pressed together.</w:t>
       </w:r>
     </w:p>
     <w:p>
@@ -617,7 +649,10 @@
         <w:t>The cruise control system will regulate the speed of the car using a proportional and integral algorithm with factors Kp = 8.113 and Ki = 0.5</w:t>
       </w:r>
       <w:r>
-        <w:t xml:space="preserve"> while in the states ON, STDBY and DISABLE</w:t>
+        <w:t xml:space="preserve"> while in </w:t>
+      </w:r>
+      <w:r>
+        <w:t>the ON state</w:t>
       </w:r>
       <w:r>
         <w:t>.</w:t>
@@ -626,17 +661,36 @@
         <w:t xml:space="preserve"> The integral part of the regulation will be reset when cruise control </w:t>
       </w:r>
       <w:r>
-        <w:t>goes on, and frozen when t</w:t>
+        <w:t>transitions to</w:t>
+      </w:r>
+      <w:r>
+        <w:t xml:space="preserve"> on, and frozen when t</w:t>
       </w:r>
       <w:r>
         <w:t>he throttle output is saturated.</w:t>
       </w:r>
       <w:r>
-        <w:t xml:space="preserve"> The throttle output (ThrottleCMD) will be saturated at ThrottleSatMax (45%) so that car acceleration is limited.</w:t>
-      </w:r>
-      <w:r>
-        <w:br/>
-        <w:t>The speed at which the car is regulated at will be set to the current speed of the car when the system is turned ON or at any time the Set input is signaled.</w:t>
+        <w:t xml:space="preserve"> The throttle output (ThrottleCMD) will be saturated at ThrottleSatMax (45%) so that car acceleration is limited</w:t>
+      </w:r>
+      <w:r>
+        <w:t>, for the comfort of the passengers</w:t>
+      </w:r>
+      <w:r>
+        <w:t>.</w:t>
+      </w:r>
+      <w:r>
+        <w:t xml:space="preserve"> </w:t>
+      </w:r>
+    </w:p>
+    <w:p>
+      <w:r>
+        <w:t>The speed at which the car is regulated at will be set to the current speed of the car when the system is turned ON or at any time the S</w:t>
+      </w:r>
+      <w:r>
+        <w:t>ET</w:t>
+      </w:r>
+      <w:r>
+        <w:t xml:space="preserve"> input is signaled.</w:t>
       </w:r>
     </w:p>
     <w:p>
@@ -644,17 +698,11 @@
         <w:t>Activating the QuickAccel or QuickDecel inputs will increment or decrement the cruise speed by 2.5 kilometers per hour for each time pressed.</w:t>
       </w:r>
     </w:p>
-    <w:p/>
-    <w:p/>
-    <w:p/>
-    <w:p/>
-    <w:p/>
     <w:p>
       <w:pPr>
         <w:pStyle w:val="Heading1"/>
       </w:pPr>
       <w:r>
-        <w:lastRenderedPageBreak/>
         <w:t>Diagrams</w:t>
       </w:r>
     </w:p>
@@ -720,6 +768,7 @@
         <w:rPr>
           <w:sz w:val="20"/>
         </w:rPr>
+        <w:lastRenderedPageBreak/>
         <w:t>First</w:t>
       </w:r>
       <w:r>
@@ -941,26 +990,14 @@
         <w:fldChar w:fldCharType="end"/>
       </w:r>
       <w:r>
-        <w:t>: Model Phase 2</w:t>
-      </w:r>
-    </w:p>
-    <w:p>
-      <w:pPr>
-        <w:pStyle w:val="BodyTextKeep"/>
-        <w:ind w:right="0"/>
-        <w:rPr>
-          <w:sz w:val="20"/>
-        </w:rPr>
-      </w:pPr>
-    </w:p>
-    <w:p>
-      <w:pPr>
-        <w:pStyle w:val="BodyTextKeep"/>
-        <w:ind w:right="0"/>
-        <w:rPr>
-          <w:sz w:val="20"/>
-        </w:rPr>
-      </w:pPr>
+        <w:t xml:space="preserve">: </w:t>
+      </w:r>
+      <w:r>
+        <w:t>Model</w:t>
+      </w:r>
+      <w:r>
+        <w:t xml:space="preserve"> Phase 2</w:t>
+      </w:r>
     </w:p>
     <w:p>
       <w:pPr>
@@ -1121,8 +1158,6 @@
         </w:rPr>
         <w:t xml:space="preserve"> </w:t>
       </w:r>
-      <w:bookmarkStart w:id="6" w:name="_GoBack"/>
-      <w:bookmarkEnd w:id="6"/>
       <w:r>
         <w:rPr>
           <w:sz w:val="20"/>
@@ -1245,7 +1280,6 @@
         <w:rPr>
           <w:sz w:val="20"/>
         </w:rPr>
-        <w:lastRenderedPageBreak/>
         <w:t>After verifying that our current model fit all the requirements that were stated in the project brief we then started on the creation of the Finite State Machines for each module.</w:t>
       </w:r>
     </w:p>
@@ -1346,6 +1380,7 @@
         <w:rPr>
           <w:sz w:val="20"/>
         </w:rPr>
+        <w:lastRenderedPageBreak/>
         <w:t>The Cruise State</w:t>
       </w:r>
       <w:r>
@@ -1490,6 +1525,12 @@
         </w:rPr>
         <w:t>he cruise controller is active. If the speed exceeds the minimum or maximum threshold at which this assignment has provided for us, it will emit a signal that will return the cruise speed to the appropriate and correct levels.</w:t>
       </w:r>
+      <w:r>
+        <w:rPr>
+          <w:sz w:val="20"/>
+        </w:rPr>
+        <w:t xml:space="preserve"> All self-transitions in the ON state have an implicit !CS=OFF condition so when CS=OFF it will change to the OFF state immediately and will never have a causal issue such as when the cruise state is OFF and SET is pressed.</w:t>
+      </w:r>
     </w:p>
     <w:p>
       <w:pPr>
@@ -1608,6 +1649,24 @@
         </w:rPr>
         <w:t>current cruise state, cruise speed and speed to calculate what to regulate the throttle of the car at.</w:t>
       </w:r>
+      <w:r>
+        <w:rPr>
+          <w:sz w:val="20"/>
+        </w:rPr>
+        <w:t xml:space="preserve"> The signal </w:t>
+      </w:r>
+      <w:r>
+        <w:rPr>
+          <w:sz w:val="20"/>
+        </w:rPr>
+        <w:t>isGoingOn is used to reset the integral of the controller if the cruise control resets.</w:t>
+      </w:r>
+      <w:r>
+        <w:rPr>
+          <w:sz w:val="20"/>
+        </w:rPr>
+        <w:t xml:space="preserve"> RegulateThrottle is a function written in C which has been provided to us. It simply calculates what the throttle output percentage should be to adjust its speed compared to the cruise speed.</w:t>
+      </w:r>
     </w:p>
     <w:p>
       <w:pPr>
@@ -1742,7 +1801,6 @@
         <w:rPr>
           <w:sz w:val="20"/>
         </w:rPr>
-        <w:lastRenderedPageBreak/>
         <w:t xml:space="preserve">The Speed Monitor is given the current speed of the car and calculates whether the speed exceeds the given </w:t>
       </w:r>
       <w:r>
@@ -1756,6 +1814,14 @@
           <w:sz w:val="20"/>
         </w:rPr>
         <w:t xml:space="preserve"> signal SpeedExceed if it does.</w:t>
+      </w:r>
+    </w:p>
+    <w:p>
+      <w:pPr>
+        <w:jc w:val="left"/>
+      </w:pPr>
+      <w:r>
+        <w:br w:type="page"/>
       </w:r>
     </w:p>
     <w:p>
@@ -1768,6 +1834,7 @@
           <w:noProof/>
           <w:sz w:val="20"/>
         </w:rPr>
+        <w:lastRenderedPageBreak/>
         <w:drawing>
           <wp:inline distT="0" distB="0" distL="0" distR="0">
             <wp:extent cx="2887345" cy="2272030"/>
@@ -1998,92 +2065,12 @@
         <w:rPr>
           <w:sz w:val="20"/>
         </w:rPr>
-        <w:t>Finally, t</w:t>
-      </w:r>
-      <w:r>
-        <w:rPr>
-          <w:sz w:val="20"/>
-        </w:rPr>
-        <w:t xml:space="preserve">he </w:t>
-      </w:r>
-      <w:r>
-        <w:rPr>
-          <w:sz w:val="20"/>
-        </w:rPr>
-        <w:t>Accel</w:t>
-      </w:r>
-      <w:r>
-        <w:rPr>
-          <w:sz w:val="20"/>
-        </w:rPr>
-        <w:t xml:space="preserve"> Monitor takes the </w:t>
-      </w:r>
-      <w:r>
-        <w:rPr>
-          <w:sz w:val="20"/>
-        </w:rPr>
-        <w:t>accelerator</w:t>
-      </w:r>
-      <w:r>
-        <w:rPr>
-          <w:sz w:val="20"/>
-        </w:rPr>
-        <w:t xml:space="preserve"> input and emits</w:t>
-      </w:r>
-      <w:r>
-        <w:rPr>
-          <w:sz w:val="20"/>
-        </w:rPr>
-        <w:t xml:space="preserve"> an output called Accel</w:t>
-      </w:r>
-      <w:r>
-        <w:rPr>
-          <w:sz w:val="20"/>
-        </w:rPr>
-        <w:t xml:space="preserve">Pressed if the </w:t>
-      </w:r>
-      <w:r>
-        <w:rPr>
-          <w:sz w:val="20"/>
-        </w:rPr>
-        <w:t>accelerator</w:t>
-      </w:r>
-      <w:r>
-        <w:rPr>
-          <w:sz w:val="20"/>
-        </w:rPr>
-        <w:t xml:space="preserve"> </w:t>
-      </w:r>
-      <w:r>
-        <w:rPr>
-          <w:sz w:val="20"/>
-        </w:rPr>
-        <w:t xml:space="preserve">input </w:t>
-      </w:r>
-      <w:r>
-        <w:rPr>
-          <w:sz w:val="20"/>
-        </w:rPr>
-        <w:t xml:space="preserve">signal goes over the Pedalsmin threshold to signify if the car’s </w:t>
-      </w:r>
-      <w:r>
-        <w:rPr>
-          <w:sz w:val="20"/>
-        </w:rPr>
-        <w:t>accelerator</w:t>
-      </w:r>
-      <w:r>
-        <w:rPr>
-          <w:sz w:val="20"/>
-        </w:rPr>
-        <w:t xml:space="preserve"> has been pressed.</w:t>
+        <w:t>Finally, the Accel Monitor takes the accelerator input and emits an output called AccelPressed if the accelerator input signal goes over the Pedalsmin threshold to signify if the car’s accelerator has been pressed.</w:t>
       </w:r>
     </w:p>
     <w:p>
       <w:pPr>
         <w:pStyle w:val="Heading1"/>
-        <w:keepNext w:val="0"/>
-        <w:widowControl w:val="0"/>
       </w:pPr>
       <w:r>
         <w:t>Implementation</w:t>
@@ -2108,19 +2095,61 @@
         <w:rPr>
           <w:sz w:val="20"/>
         </w:rPr>
-        <w:t xml:space="preserve">me to start the implementation. Although we had never used Esterel for programming before we understood how the language worked and decided that the main issue we would face </w:t>
-      </w:r>
-      <w:r>
-        <w:rPr>
-          <w:sz w:val="20"/>
-        </w:rPr>
-        <w:t xml:space="preserve">would be the initial creation of the diagram using the given specifications and the Esterel syntax, as we found that some of the specifications given to us </w:t>
-      </w:r>
-      <w:r>
-        <w:rPr>
-          <w:sz w:val="20"/>
-        </w:rPr>
-        <w:t xml:space="preserve">were difficult for us to implement as we didn’t know how the syntax for those specifications worked. Thankfully with the help of the lecture slides, TAs and provided reading, we </w:t>
+        <w:t>me to start the implementation. Although we had never used Esterel for programming before</w:t>
+      </w:r>
+      <w:r>
+        <w:rPr>
+          <w:sz w:val="20"/>
+        </w:rPr>
+        <w:t>,</w:t>
+      </w:r>
+      <w:r>
+        <w:rPr>
+          <w:sz w:val="20"/>
+        </w:rPr>
+        <w:t xml:space="preserve"> we understood how the language worked and decided that the main issue we would face </w:t>
+      </w:r>
+      <w:r>
+        <w:rPr>
+          <w:sz w:val="20"/>
+        </w:rPr>
+        <w:t>would be the initial creation of the diagram</w:t>
+      </w:r>
+      <w:r>
+        <w:rPr>
+          <w:sz w:val="20"/>
+        </w:rPr>
+        <w:t>.</w:t>
+      </w:r>
+      <w:r>
+        <w:rPr>
+          <w:sz w:val="20"/>
+        </w:rPr>
+        <w:t xml:space="preserve"> </w:t>
+      </w:r>
+      <w:r>
+        <w:rPr>
+          <w:sz w:val="20"/>
+        </w:rPr>
+        <w:t>U</w:t>
+      </w:r>
+      <w:r>
+        <w:rPr>
+          <w:sz w:val="20"/>
+        </w:rPr>
+        <w:t>sing the given specifica</w:t>
+      </w:r>
+      <w:r>
+        <w:rPr>
+          <w:sz w:val="20"/>
+        </w:rPr>
+        <w:t>tions and the Esterel syntax,</w:t>
+      </w:r>
+      <w:r>
+        <w:rPr>
+          <w:sz w:val="20"/>
+        </w:rPr>
+        <w:t xml:space="preserve"> we found that some of the specifications given to us were difficult for us to implement as we didn’t know how the syntax for those specifications worked. Thankfully with the help of the lecture slides, TAs and provided reading, we </w:t>
       </w:r>
       <w:r>
         <w:rPr>
@@ -2132,7 +2161,13 @@
         <w:rPr>
           <w:sz w:val="20"/>
         </w:rPr>
-        <w:t xml:space="preserve"> the language more, allowing us to be able to successfully implement our design in Esterel.</w:t>
+        <w:t xml:space="preserve"> the language more, </w:t>
+      </w:r>
+      <w:r>
+        <w:rPr>
+          <w:sz w:val="20"/>
+        </w:rPr>
+        <w:t>allowing us to be able to successfully implement our design in Esterel.</w:t>
       </w:r>
       <w:r>
         <w:rPr>
@@ -2202,8 +2237,6 @@
     <w:p>
       <w:pPr>
         <w:pStyle w:val="Heading1"/>
-        <w:keepNext w:val="0"/>
-        <w:widowControl w:val="0"/>
       </w:pPr>
       <w:r>
         <w:t>Validation</w:t>
@@ -2228,7 +2261,19 @@
         <w:rPr>
           <w:sz w:val="20"/>
         </w:rPr>
-        <w:t>egrated and implemented our system it was time to test and ensure that it worked. We were provided with input and output vectors with the assignment that were meant to be used in order to test our system and ensure that i</w:t>
+        <w:t xml:space="preserve">egrated and implemented our system it was time to test and ensure that it worked. We were provided with input and output vectors with the assignment that were meant to be used </w:t>
+      </w:r>
+      <w:r>
+        <w:rPr>
+          <w:sz w:val="20"/>
+        </w:rPr>
+        <w:t>to</w:t>
+      </w:r>
+      <w:r>
+        <w:rPr>
+          <w:sz w:val="20"/>
+        </w:rPr>
+        <w:t xml:space="preserve"> test our system and ensure that i</w:t>
       </w:r>
       <w:r>
         <w:rPr>
@@ -2252,19 +2297,55 @@
         <w:rPr>
           <w:sz w:val="20"/>
         </w:rPr>
-        <w:t>originally meant to be run using the “Recording” feature in th</w:t>
-      </w:r>
-      <w:r>
-        <w:rPr>
-          <w:sz w:val="20"/>
-        </w:rPr>
-        <w:t>e Esterel simulator but it seemed</w:t>
-      </w:r>
-      <w:r>
-        <w:rPr>
-          <w:sz w:val="20"/>
-        </w:rPr>
-        <w:t xml:space="preserve"> to be that the vector files that </w:t>
+        <w:t>originally mean</w:t>
+      </w:r>
+      <w:r>
+        <w:rPr>
+          <w:sz w:val="20"/>
+        </w:rPr>
+        <w:t>t to be run using the “Recorder</w:t>
+      </w:r>
+      <w:r>
+        <w:rPr>
+          <w:sz w:val="20"/>
+        </w:rPr>
+        <w:t>” feature in th</w:t>
+      </w:r>
+      <w:r>
+        <w:rPr>
+          <w:sz w:val="20"/>
+        </w:rPr>
+        <w:t>e Esterel simulator</w:t>
+      </w:r>
+      <w:r>
+        <w:rPr>
+          <w:sz w:val="20"/>
+        </w:rPr>
+        <w:t>.</w:t>
+      </w:r>
+      <w:r>
+        <w:rPr>
+          <w:sz w:val="20"/>
+        </w:rPr>
+        <w:t xml:space="preserve"> </w:t>
+      </w:r>
+      <w:r>
+        <w:rPr>
+          <w:sz w:val="20"/>
+        </w:rPr>
+        <w:t>However,</w:t>
+      </w:r>
+      <w:r>
+        <w:rPr>
+          <w:sz w:val="20"/>
+        </w:rPr>
+        <w:t xml:space="preserve"> </w:t>
+      </w:r>
+      <w:r>
+        <w:rPr>
+          <w:sz w:val="20"/>
+        </w:rPr>
+        <w:t xml:space="preserve">the vector files that </w:t>
       </w:r>
       <w:r>
         <w:rPr>
@@ -2276,19 +2357,7 @@
         <w:rPr>
           <w:sz w:val="20"/>
         </w:rPr>
-        <w:t xml:space="preserve"> meant to be input</w:t>
-      </w:r>
-      <w:r>
-        <w:rPr>
-          <w:sz w:val="20"/>
-        </w:rPr>
-        <w:t>ted</w:t>
-      </w:r>
-      <w:r>
-        <w:rPr>
-          <w:sz w:val="20"/>
-        </w:rPr>
-        <w:t xml:space="preserve"> in</w:t>
+        <w:t xml:space="preserve"> meant to be input in</w:t>
       </w:r>
       <w:r>
         <w:rPr>
@@ -2306,25 +2375,67 @@
         <w:rPr>
           <w:sz w:val="20"/>
         </w:rPr>
-        <w:t xml:space="preserve"> simulator we</w:t>
-      </w:r>
-      <w:r>
-        <w:rPr>
-          <w:sz w:val="20"/>
-        </w:rPr>
-        <w:t>re unable to be inserted into the recorder</w:t>
-      </w:r>
-      <w:r>
-        <w:rPr>
-          <w:sz w:val="20"/>
-        </w:rPr>
-        <w:t xml:space="preserve"> for an unknown reason</w:t>
-      </w:r>
-      <w:r>
-        <w:rPr>
-          <w:sz w:val="20"/>
-        </w:rPr>
-        <w:t>. Because of this, instead of automatically testing our system we manually test</w:t>
+        <w:t xml:space="preserve"> simulator w</w:t>
+      </w:r>
+      <w:r>
+        <w:rPr>
+          <w:sz w:val="20"/>
+        </w:rPr>
+        <w:t>ere</w:t>
+      </w:r>
+      <w:r>
+        <w:rPr>
+          <w:sz w:val="20"/>
+        </w:rPr>
+        <w:t xml:space="preserve"> unable to be </w:t>
+      </w:r>
+      <w:r>
+        <w:rPr>
+          <w:sz w:val="20"/>
+        </w:rPr>
+        <w:t>used as the</w:t>
+      </w:r>
+      <w:r>
+        <w:rPr>
+          <w:sz w:val="20"/>
+        </w:rPr>
+        <w:t xml:space="preserve"> recorder</w:t>
+      </w:r>
+      <w:r>
+        <w:rPr>
+          <w:sz w:val="20"/>
+        </w:rPr>
+        <w:t xml:space="preserve"> did not support the vector files</w:t>
+      </w:r>
+      <w:r>
+        <w:rPr>
+          <w:sz w:val="20"/>
+        </w:rPr>
+        <w:t xml:space="preserve">. </w:t>
+      </w:r>
+      <w:r>
+        <w:rPr>
+          <w:sz w:val="20"/>
+        </w:rPr>
+        <w:t>As a result</w:t>
+      </w:r>
+      <w:r>
+        <w:rPr>
+          <w:sz w:val="20"/>
+        </w:rPr>
+        <w:t>, instead of automatically testing our system</w:t>
+      </w:r>
+      <w:r>
+        <w:rPr>
+          <w:sz w:val="20"/>
+        </w:rPr>
+        <w:t>,</w:t>
+      </w:r>
+      <w:r>
+        <w:rPr>
+          <w:sz w:val="20"/>
+        </w:rPr>
+        <w:t xml:space="preserve"> we manually test</w:t>
       </w:r>
       <w:r>
         <w:rPr>
@@ -2354,24 +2465,24 @@
         <w:rPr>
           <w:sz w:val="20"/>
         </w:rPr>
-        <w:t xml:space="preserve"> scenarios and made sure that they were correct we knew that our implementation of the cruise control system was up to standard.</w:t>
-      </w:r>
-    </w:p>
-    <w:p>
-      <w:pPr>
-        <w:pStyle w:val="BodyTextKeep"/>
-        <w:keepNext w:val="0"/>
-        <w:widowControl w:val="0"/>
-        <w:rPr>
-          <w:sz w:val="20"/>
-        </w:rPr>
-      </w:pPr>
+        <w:t xml:space="preserve"> scenarios and made sure that they were correct we </w:t>
+      </w:r>
+      <w:r>
+        <w:rPr>
+          <w:sz w:val="20"/>
+        </w:rPr>
+        <w:t>were confident</w:t>
+      </w:r>
+      <w:r>
+        <w:rPr>
+          <w:sz w:val="20"/>
+        </w:rPr>
+        <w:t xml:space="preserve"> that our implementation of the cruise control system was up to standard.</w:t>
+      </w:r>
     </w:p>
     <w:p>
       <w:pPr>
         <w:pStyle w:val="Heading1"/>
-        <w:keepNext w:val="0"/>
-        <w:widowControl w:val="0"/>
       </w:pPr>
       <w:r>
         <w:t>Conclusions</w:t>
@@ -2379,7 +2490,13 @@
     </w:p>
     <w:p>
       <w:r>
-        <w:t>In conclusion, our created cruise control system</w:t>
+        <w:t xml:space="preserve">In conclusion, our </w:t>
+      </w:r>
+      <w:r>
+        <w:t>implementation of the</w:t>
+      </w:r>
+      <w:r>
+        <w:t xml:space="preserve"> cruise control system</w:t>
       </w:r>
       <w:r>
         <w:t xml:space="preserve"> </w:t>
@@ -2388,13 +2505,25 @@
         <w:t>met</w:t>
       </w:r>
       <w:r>
-        <w:t xml:space="preserve"> the requirements that were set upon us at the start of this assignment. We have been able to successfully create a system that runs on Esterel, which is able to </w:t>
+        <w:t xml:space="preserve"> the requirements that were set upon us. We have been able to successfully create a system that runs on Esterel, which is able to </w:t>
       </w:r>
       <w:r>
         <w:t>take certain inputs</w:t>
       </w:r>
       <w:r>
-        <w:t>, and depending on those inputs, manage a cruise control system designed to keep a car at a set speed, with additional features such as going on standby and disabling itself when certain inputs are signaled (Accelerator, Brake etc.)</w:t>
+        <w:t>, and depending on those inputs, manage a cruise control system design</w:t>
+      </w:r>
+      <w:r>
+        <w:t>ed to keep a car at a set speed.</w:t>
+      </w:r>
+      <w:r>
+        <w:t xml:space="preserve"> </w:t>
+      </w:r>
+      <w:r>
+        <w:t>It also had</w:t>
+      </w:r>
+      <w:r>
+        <w:t xml:space="preserve"> additional features such as going on standby and disabling itself when certain inputs are signaled (Accelerator, Brake etc.)</w:t>
       </w:r>
       <w:r>
         <w:t>. The use of Esterel for this assignment proved slightly difficult at first, but as we got more and more used to</w:t>
@@ -2403,8 +2532,16 @@
         <w:t xml:space="preserve"> using</w:t>
       </w:r>
       <w:r>
-        <w:t xml:space="preserve"> the language, as well as seeing the similarities between it and VHDL, a language we were familiar with, we were able to understand the language much more easily.</w:t>
-      </w:r>
+        <w:t xml:space="preserve"> the language, as well as seeing the s</w:t>
+      </w:r>
+      <w:r>
+        <w:t>imilarities between it and VHDL –</w:t>
+      </w:r>
+      <w:r>
+        <w:t xml:space="preserve"> a language we were familiar with, we were able to understand the language much more easily.</w:t>
+      </w:r>
+      <w:bookmarkStart w:id="6" w:name="_GoBack"/>
+      <w:bookmarkEnd w:id="6"/>
     </w:p>
     <w:p>
       <w:pPr>
@@ -2536,7 +2673,7 @@
   <w:abstractNum w:abstractNumId="0" w15:restartNumberingAfterBreak="0">
     <w:nsid w:val="FFFFFFFB"/>
     <w:multiLevelType w:val="multilevel"/>
-    <w:tmpl w:val="831A1496"/>
+    <w:tmpl w:val="C66804F0"/>
     <w:lvl w:ilvl="0">
       <w:start w:val="1"/>
       <w:numFmt w:val="decimal"/>
@@ -3356,12 +3493,14 @@
     <w:basedOn w:val="Normal"/>
     <w:next w:val="Normal"/>
     <w:qFormat/>
+    <w:rsid w:val="009A110A"/>
     <w:pPr>
       <w:keepNext/>
       <w:numPr>
         <w:numId w:val="1"/>
       </w:numPr>
       <w:spacing w:before="180" w:after="120"/>
+      <w:ind w:left="284" w:hanging="284"/>
       <w:jc w:val="center"/>
       <w:outlineLvl w:val="0"/>
     </w:pPr>
@@ -3568,9 +3707,11 @@
     <w:basedOn w:val="Normal"/>
     <w:next w:val="Normal"/>
     <w:qFormat/>
+    <w:rsid w:val="001A40E9"/>
     <w:pPr>
       <w:spacing w:before="120" w:after="240"/>
       <w:ind w:left="289" w:right="289"/>
+      <w:jc w:val="center"/>
     </w:pPr>
     <w:rPr>
       <w:i/>
@@ -3860,7 +4001,6 @@
     <w:basedOn w:val="Caption"/>
     <w:pPr>
       <w:spacing w:before="220" w:after="180"/>
-      <w:jc w:val="center"/>
     </w:pPr>
     <w:rPr>
       <w:i w:val="0"/>
@@ -4185,7 +4325,7 @@
 </file>
 
 <file path=customXml/itemProps1.xml><?xml version="1.0" encoding="utf-8"?>
-<ds:datastoreItem xmlns:ds="http://schemas.openxmlformats.org/officeDocument/2006/customXml" ds:itemID="{CF7DD916-A46D-465A-8D01-009665C11AC1}">
+<ds:datastoreItem xmlns:ds="http://schemas.openxmlformats.org/officeDocument/2006/customXml" ds:itemID="{A08AE892-6A5E-4E15-A206-6500A94A2454}">
   <ds:schemaRefs>
     <ds:schemaRef ds:uri="http://schemas.openxmlformats.org/officeDocument/2006/bibliography"/>
   </ds:schemaRefs>

</xml_diff>